<commit_message>
Add task and report for NIRS, fix in Chapter 4
</commit_message>
<xml_diff>
--- a/Глава 4 - тестирование и апробация.docx
+++ b/Глава 4 - тестирование и апробация.docx
@@ -92,6 +92,20 @@
       </w:r>
       <w:r>
         <w:t>для вывода на экран и в файл.</w:t>
+      </w:r>
+      <w:r>
+        <w:t xml:space="preserve"> </w:t>
+      </w:r>
+      <w:r>
+        <w:t xml:space="preserve">Код реализации алгоритмов приводится в Приложении 1. Код функций для фиксирования времени и </w:t>
+      </w:r>
+      <w:proofErr w:type="spellStart"/>
+      <w:r>
+        <w:t>логирования</w:t>
+      </w:r>
+      <w:proofErr w:type="spellEnd"/>
+      <w:r>
+        <w:t xml:space="preserve"> приводится в Приложении 2.</w:t>
       </w:r>
     </w:p>
     <w:p>
@@ -516,6 +530,25 @@
       </w:r>
       <w:r>
         <w:t>Это и будут пропускная способность и задержка алгоритма, соответственно.</w:t>
+      </w:r>
+      <w:r>
+        <w:t xml:space="preserve"> Код на </w:t>
+      </w:r>
+      <w:r>
+        <w:rPr>
+          <w:i/>
+          <w:lang w:val="en-US"/>
+        </w:rPr>
+        <w:t>Python</w:t>
+      </w:r>
+      <w:r>
+        <w:rPr>
+          <w:lang w:val="en-US"/>
+        </w:rPr>
+        <w:t xml:space="preserve"> </w:t>
+      </w:r>
+      <w:r>
+        <w:t xml:space="preserve">приводится в Приложении 3. </w:t>
       </w:r>
     </w:p>
     <w:p>
@@ -1043,6 +1076,7 @@
     </w:tbl>
     <w:p>
       <w:r>
+        <w:lastRenderedPageBreak/>
         <w:t>В то же время, для данных алгоритмов существуют следующие результаты по времени работы.</w:t>
       </w:r>
     </w:p>
@@ -1078,7 +1112,6 @@
               <w:rPr>
                 <w:b/>
               </w:rPr>
-              <w:lastRenderedPageBreak/>
               <w:t>Алгоритм</w:t>
             </w:r>
           </w:p>
@@ -1137,8 +1170,9 @@
           <w:p>
             <w:pPr>
               <w:spacing w:after="120" w:line="240" w:lineRule="auto"/>
-              <w:jc w:val="center"/>
-            </w:pPr>
+            </w:pPr>
+            <w:bookmarkStart w:id="0" w:name="_GoBack"/>
+            <w:bookmarkEnd w:id="0"/>
           </w:p>
         </w:tc>
         <w:tc>
@@ -1268,8 +1302,6 @@
               <w:spacing w:after="120" w:line="240" w:lineRule="auto"/>
               <w:jc w:val="center"/>
             </w:pPr>
-            <w:bookmarkStart w:id="0" w:name="_GoBack"/>
-            <w:bookmarkEnd w:id="0"/>
           </w:p>
         </w:tc>
         <w:tc>
@@ -4067,7 +4099,7 @@
 </file>
 
 <file path=customXml/itemProps1.xml><?xml version="1.0" encoding="utf-8"?>
-<ds:datastoreItem xmlns:ds="http://schemas.openxmlformats.org/officeDocument/2006/customXml" ds:itemID="{6503E966-163B-4E5B-A772-3F022FFE4EAC}">
+<ds:datastoreItem xmlns:ds="http://schemas.openxmlformats.org/officeDocument/2006/customXml" ds:itemID="{022525C5-A74F-478E-84B9-038A302BCA8D}">
   <ds:schemaRefs>
     <ds:schemaRef ds:uri="http://schemas.openxmlformats.org/officeDocument/2006/bibliography"/>
   </ds:schemaRefs>

</xml_diff>

<commit_message>
- Add Plots - Rewritten Chapter 4
</commit_message>
<xml_diff>
--- a/Глава 4 - тестирование и апробация.docx
+++ b/Глава 4 - тестирование и апробация.docx
@@ -1,6 +1,6 @@
 
 <file path=word/document.xml><?xml version="1.0" encoding="utf-8"?>
-<w:document xmlns:wpc="http://schemas.microsoft.com/office/word/2010/wordprocessingCanvas" xmlns:cx="http://schemas.microsoft.com/office/drawing/2014/chartex" xmlns:cx1="http://schemas.microsoft.com/office/drawing/2015/9/8/chartex" xmlns:cx2="http://schemas.microsoft.com/office/drawing/2015/10/21/chartex" xmlns:cx3="http://schemas.microsoft.com/office/drawing/2016/5/9/chartex" xmlns:cx4="http://schemas.microsoft.com/office/drawing/2016/5/10/chartex" xmlns:cx5="http://schemas.microsoft.com/office/drawing/2016/5/11/chartex" xmlns:cx6="http://schemas.microsoft.com/office/drawing/2016/5/12/chartex" xmlns:cx7="http://schemas.microsoft.com/office/drawing/2016/5/13/chartex" xmlns:cx8="http://schemas.microsoft.com/office/drawing/2016/5/14/chartex" xmlns:mc="http://schemas.openxmlformats.org/markup-compatibility/2006" xmlns:aink="http://schemas.microsoft.com/office/drawing/2016/ink" xmlns:am3d="http://schemas.microsoft.com/office/drawing/2017/model3d" xmlns:o="urn:schemas-microsoft-com:office:office" xmlns:r="http://schemas.openxmlformats.org/officeDocument/2006/relationships" xmlns:m="http://schemas.openxmlformats.org/officeDocument/2006/math" xmlns:v="urn:schemas-microsoft-com:vml" xmlns:wp14="http://schemas.microsoft.com/office/word/2010/wordprocessingDrawing" xmlns:wp="http://schemas.openxmlformats.org/drawingml/2006/wordprocessingDrawing" xmlns:w10="urn:schemas-microsoft-com:office:word" xmlns:w="http://schemas.openxmlformats.org/wordprocessingml/2006/main" xmlns:w14="http://schemas.microsoft.com/office/word/2010/wordml" xmlns:w15="http://schemas.microsoft.com/office/word/2012/wordml" xmlns:w16cex="http://schemas.microsoft.com/office/word/2018/wordml/cex" xmlns:w16cid="http://schemas.microsoft.com/office/word/2016/wordml/cid" xmlns:w16="http://schemas.microsoft.com/office/word/2018/wordml" xmlns:w16se="http://schemas.microsoft.com/office/word/2015/wordml/symex" xmlns:wpg="http://schemas.microsoft.com/office/word/2010/wordprocessingGroup" xmlns:wpi="http://schemas.microsoft.com/office/word/2010/wordprocessingInk" xmlns:wne="http://schemas.microsoft.com/office/word/2006/wordml" xmlns:wps="http://schemas.microsoft.com/office/word/2010/wordprocessingShape" mc:Ignorable="w14 w15 w16se w16cid w16 w16cex wp14">
+<w:document xmlns:wpc="http://schemas.microsoft.com/office/word/2010/wordprocessingCanvas" xmlns:cx="http://schemas.microsoft.com/office/drawing/2014/chartex" xmlns:cx1="http://schemas.microsoft.com/office/drawing/2015/9/8/chartex" xmlns:mc="http://schemas.openxmlformats.org/markup-compatibility/2006" xmlns:o="urn:schemas-microsoft-com:office:office" xmlns:r="http://schemas.openxmlformats.org/officeDocument/2006/relationships" xmlns:m="http://schemas.openxmlformats.org/officeDocument/2006/math" xmlns:v="urn:schemas-microsoft-com:vml" xmlns:wp14="http://schemas.microsoft.com/office/word/2010/wordprocessingDrawing" xmlns:wp="http://schemas.openxmlformats.org/drawingml/2006/wordprocessingDrawing" xmlns:w10="urn:schemas-microsoft-com:office:word" xmlns:w="http://schemas.openxmlformats.org/wordprocessingml/2006/main" xmlns:w14="http://schemas.microsoft.com/office/word/2010/wordml" xmlns:w15="http://schemas.microsoft.com/office/word/2012/wordml" xmlns:w16se="http://schemas.microsoft.com/office/word/2015/wordml/symex" xmlns:wpg="http://schemas.microsoft.com/office/word/2010/wordprocessingGroup" xmlns:wpi="http://schemas.microsoft.com/office/word/2010/wordprocessingInk" xmlns:wne="http://schemas.microsoft.com/office/word/2006/wordml" xmlns:wps="http://schemas.microsoft.com/office/word/2010/wordprocessingShape" mc:Ignorable="w14 w15 w16se wp14">
   <w:body>
     <w:p>
       <w:pPr>
@@ -24,7 +24,28 @@
         <w:ind w:firstLine="709"/>
       </w:pPr>
       <w:r>
-        <w:t xml:space="preserve">Реализация избранных алгоритмов исполнена на языке </w:t>
+        <w:t>Реализация избранного</w:t>
+      </w:r>
+      <w:r>
+        <w:t xml:space="preserve"> алгоритм</w:t>
+      </w:r>
+      <w:r>
+        <w:t>а</w:t>
+      </w:r>
+      <w:r>
+        <w:t xml:space="preserve"> </w:t>
+      </w:r>
+      <w:r>
+        <w:rPr>
+          <w:lang w:val="en-US"/>
+        </w:rPr>
+        <w:t>AES</w:t>
+      </w:r>
+      <w:r>
+        <w:t xml:space="preserve"> </w:t>
+      </w:r>
+      <w:r>
+        <w:t xml:space="preserve">исполнена на языке </w:t>
       </w:r>
       <w:r>
         <w:t>Си</w:t>
@@ -62,6 +83,17 @@
       <w:r>
         <w:t>.</w:t>
       </w:r>
+      <w:r>
+        <w:t xml:space="preserve"> Данный алгоритм выбран по причине по причине его высокой стойкости, сочетающейся с существованием достаточно легковесных реализаций. Впрочем, предложенным способом может быть протестирован любой </w:t>
+      </w:r>
+      <w:proofErr w:type="spellStart"/>
+      <w:r>
+        <w:t>криптоалгоритм</w:t>
+      </w:r>
+      <w:proofErr w:type="spellEnd"/>
+      <w:r>
+        <w:t>.</w:t>
+      </w:r>
     </w:p>
     <w:p>
       <w:pPr>
@@ -69,18 +101,31 @@
         <w:ind w:firstLine="709"/>
       </w:pPr>
       <w:r>
-        <w:t>Также используются некоторые модули Стандартной библиотеки языка Си (</w:t>
-      </w:r>
-      <w:proofErr w:type="spellStart"/>
+        <w:t>Также используются некоторые библиотеки язык</w:t>
+      </w:r>
+      <w:r>
+        <w:t xml:space="preserve">ов </w:t>
+      </w:r>
       <w:r>
         <w:rPr>
           <w:lang w:val="en-US"/>
         </w:rPr>
-        <w:t>libc</w:t>
-      </w:r>
-      <w:proofErr w:type="spellEnd"/>
-      <w:r>
-        <w:t xml:space="preserve">). Это модуль </w:t>
+        <w:t>C</w:t>
+      </w:r>
+      <w:r>
+        <w:t xml:space="preserve"> и </w:t>
+      </w:r>
+      <w:r>
+        <w:rPr>
+          <w:lang w:val="en-US"/>
+        </w:rPr>
+        <w:t>C</w:t>
+      </w:r>
+      <w:r>
+        <w:t>++</w:t>
+      </w:r>
+      <w:r>
+        <w:t xml:space="preserve">. Это модуль </w:t>
       </w:r>
       <m:oMath>
         <m:r>
@@ -106,7 +151,7 @@
             <w:rFonts w:ascii="Cambria Math" w:hAnsi="Cambria Math"/>
             <w:lang w:val="en-US"/>
           </w:rPr>
-          <m:t>stdio</m:t>
+          <m:t>windows</m:t>
         </m:r>
         <m:r>
           <w:rPr>
@@ -116,7 +161,13 @@
         </m:r>
       </m:oMath>
       <w:r>
-        <w:t xml:space="preserve"> для вывода на экран и в файл</w:t>
+        <w:t xml:space="preserve"> </w:t>
+      </w:r>
+      <w:r>
+        <w:t xml:space="preserve">для </w:t>
+      </w:r>
+      <w:r>
+        <w:t>точного измерения времени</w:t>
       </w:r>
       <w:r>
         <w:t xml:space="preserve">, </w:t>
@@ -145,7 +196,33 @@
         <w:t>для получения псевдослучайных чисел</w:t>
       </w:r>
       <w:r>
-        <w:t>. Код реализации алгоритмов приводится в Приложении 1. Код функций для фиксирования времени и логирования приводится в Приложении 2.</w:t>
+        <w:rPr>
+          <w:rFonts w:eastAsiaTheme="minorEastAsia"/>
+        </w:rPr>
+        <w:t xml:space="preserve"> и </w:t>
+      </w:r>
+      <m:oMath>
+        <m:r>
+          <w:rPr>
+            <w:rFonts w:ascii="Cambria Math" w:eastAsiaTheme="minorEastAsia" w:hAnsi="Cambria Math"/>
+          </w:rPr>
+          <m:t>vector.h</m:t>
+        </m:r>
+      </m:oMath>
+      <w:r>
+        <w:rPr>
+          <w:rFonts w:eastAsiaTheme="minorEastAsia"/>
+        </w:rPr>
+        <w:t xml:space="preserve"> </w:t>
+      </w:r>
+      <w:r>
+        <w:rPr>
+          <w:rFonts w:eastAsiaTheme="minorEastAsia"/>
+        </w:rPr>
+        <w:t>для удобной работы с массивами переменной длины</w:t>
+      </w:r>
+      <w:r>
+        <w:t>.</w:t>
       </w:r>
     </w:p>
     <w:p>
@@ -154,7 +231,81 @@
         <w:ind w:firstLine="709"/>
       </w:pPr>
       <w:r>
-        <w:t xml:space="preserve">Порядок тестирования времени исполнения таков. Производится </w:t>
+        <w:t>Тестированию подвергаются три реализации алгоритма</w:t>
+      </w:r>
+      <w:r>
+        <w:t xml:space="preserve"> </w:t>
+      </w:r>
+      <w:r>
+        <w:rPr>
+          <w:lang w:val="en-US"/>
+        </w:rPr>
+        <w:t>AES</w:t>
+      </w:r>
+      <w:r>
+        <w:t xml:space="preserve"> на языке Си</w:t>
+      </w:r>
+      <w:r>
+        <w:t xml:space="preserve">. </w:t>
+      </w:r>
+      <w:r>
+        <w:t>Это две реализации, взятые из открытых источников (</w:t>
+      </w:r>
+      <w:r>
+        <w:rPr>
+          <w:rStyle w:val="a9"/>
+        </w:rPr>
+        <w:footnoteReference w:id="1"/>
+      </w:r>
+      <w:r>
+        <w:t xml:space="preserve"> и </w:t>
+      </w:r>
+      <w:r>
+        <w:rPr>
+          <w:rStyle w:val="a9"/>
+        </w:rPr>
+        <w:footnoteReference w:id="2"/>
+      </w:r>
+      <w:r>
+        <w:t>)</w:t>
+      </w:r>
+      <w:r>
+        <w:t>, а также собственная реализация. Все три реализации были предварительно протестированы. Разработка собственной версии велась с упором на компактность кода и минимизацию «лишних» операций</w:t>
+      </w:r>
+      <w:r>
+        <w:t xml:space="preserve"> и потребления ОЗУ</w:t>
+      </w:r>
+      <w:r>
+        <w:t xml:space="preserve">. На её основе может быть создана ассемблерная реализация. Причем тестировать ее можно с использованием того же окружения С/С++. В этом случае необходимо использовать </w:t>
+      </w:r>
+      <w:r>
+        <w:t xml:space="preserve">массив чисел – </w:t>
+      </w:r>
+      <w:proofErr w:type="spellStart"/>
+      <w:r>
+        <w:t>опкодов</w:t>
+      </w:r>
+      <w:proofErr w:type="spellEnd"/>
+      <w:r>
+        <w:t xml:space="preserve"> процессорных команд</w:t>
+      </w:r>
+      <w:r>
+        <w:t>.</w:t>
+      </w:r>
+    </w:p>
+    <w:p>
+      <w:pPr>
+        <w:spacing w:after="0" w:line="360" w:lineRule="auto"/>
+        <w:ind w:firstLine="709"/>
+      </w:pPr>
+      <w:r>
+        <w:t>Порядок тестиров</w:t>
+      </w:r>
+      <w:r>
+        <w:t>ания времени исполнения таков. Для каждого алгоритма п</w:t>
+      </w:r>
+      <w:r>
+        <w:t xml:space="preserve">роизводится </w:t>
       </w:r>
       <m:oMath>
         <m:r>
@@ -165,18 +316,30 @@
         </m:r>
       </m:oMath>
       <w:r>
-        <w:t xml:space="preserve"> серий измерений времени шифрования. На каждой из серий производится </w:t>
+        <w:t xml:space="preserve"> серий измерений времени шифрования. На каждо</w:t>
+      </w:r>
+      <w:r>
+        <w:t xml:space="preserve">й из серий производится </w:t>
       </w:r>
       <m:oMath>
         <m:r>
           <w:rPr>
             <w:rFonts w:ascii="Cambria Math" w:hAnsi="Cambria Math"/>
           </w:rPr>
-          <m:t>p</m:t>
+          <m:t>m</m:t>
         </m:r>
       </m:oMath>
       <w:r>
-        <w:t xml:space="preserve"> измерений для каждого объема </w:t>
+        <w:t xml:space="preserve"> </w:t>
+      </w:r>
+      <w:r>
+        <w:t xml:space="preserve">измерений для </w:t>
+      </w:r>
+      <w:r>
+        <w:t>различных объемов</w:t>
+      </w:r>
+      <w:r>
+        <w:t xml:space="preserve"> </w:t>
       </w:r>
       <m:oMath>
         <m:sSub>
@@ -236,21 +399,89 @@
         <w:t xml:space="preserve">. </w:t>
       </w:r>
       <w:r>
-        <w:t xml:space="preserve">Под входными данными понимается случайно сгенерированная последовательность байт данных заданной длины, которая подвергается шифрованию. </w:t>
-      </w:r>
-      <w:r>
-        <w:t xml:space="preserve">Итого для каждого алгоритма имеется </w:t>
+        <w:t xml:space="preserve">Под входными данными понимается </w:t>
+      </w:r>
+      <w:r>
+        <w:t xml:space="preserve">набор случайно сгенерированных блоков (количеством </w:t>
+      </w:r>
+      <m:oMath>
+        <m:sSub>
+          <m:sSubPr>
+            <m:ctrlPr>
+              <w:rPr>
+                <w:rFonts w:ascii="Cambria Math" w:hAnsi="Cambria Math"/>
+                <w:i/>
+              </w:rPr>
+            </m:ctrlPr>
+          </m:sSubPr>
+          <m:e>
+            <m:r>
+              <w:rPr>
+                <w:rFonts w:ascii="Cambria Math" w:hAnsi="Cambria Math"/>
+              </w:rPr>
+              <m:t>V</m:t>
+            </m:r>
+          </m:e>
+          <m:sub>
+            <m:r>
+              <w:rPr>
+                <w:rFonts w:ascii="Cambria Math" w:hAnsi="Cambria Math"/>
+                <w:lang w:val="en-US"/>
+              </w:rPr>
+              <m:t>i</m:t>
+            </m:r>
+          </m:sub>
+        </m:sSub>
+      </m:oMath>
+      <w:r>
+        <w:t>)</w:t>
+      </w:r>
+      <w:r>
+        <w:t>, котор</w:t>
+      </w:r>
+      <w:r>
+        <w:t>ые</w:t>
+      </w:r>
+      <w:r>
+        <w:t xml:space="preserve"> </w:t>
+      </w:r>
+      <w:r>
+        <w:t xml:space="preserve">последовательно </w:t>
+      </w:r>
+      <w:r>
+        <w:t>подверга</w:t>
+      </w:r>
+      <w:r>
+        <w:t>ю</w:t>
+      </w:r>
+      <w:r>
+        <w:t>тся шифрованию</w:t>
+      </w:r>
+      <w:r>
+        <w:t>, ключ для каждого блока свой, он тоже генерируется случайно</w:t>
+      </w:r>
+      <w:r>
+        <w:t xml:space="preserve">. </w:t>
+      </w:r>
+      <w:r>
+        <w:t xml:space="preserve">Для уменьшения влияния погрешности, каждое измерение выполняется </w:t>
       </w:r>
       <m:oMath>
         <m:r>
           <w:rPr>
             <w:rFonts w:ascii="Cambria Math" w:hAnsi="Cambria Math"/>
           </w:rPr>
-          <m:t>npm</m:t>
+          <m:t>t</m:t>
         </m:r>
       </m:oMath>
       <w:r>
-        <w:t xml:space="preserve"> точек, объединенных в </w:t>
+        <w:t xml:space="preserve"> </w:t>
+      </w:r>
+      <w:r>
+        <w:t xml:space="preserve">раз, время суммируется. </w:t>
+      </w:r>
+      <w:r>
+        <w:t xml:space="preserve">Итого для каждого алгоритма имеется </w:t>
       </w:r>
       <m:oMath>
         <m:r>
@@ -261,27 +492,122 @@
         </m:r>
       </m:oMath>
       <w:r>
-        <w:t xml:space="preserve"> групп по </w:t>
+        <w:t xml:space="preserve"> рядов по </w:t>
       </w:r>
       <m:oMath>
         <m:r>
           <w:rPr>
             <w:rFonts w:ascii="Cambria Math" w:hAnsi="Cambria Math"/>
           </w:rPr>
-          <m:t xml:space="preserve">m </m:t>
+          <m:t>m</m:t>
         </m:r>
       </m:oMath>
       <w:r>
-        <w:t xml:space="preserve">кластеров. Результаты тестирования записываются в </w:t>
-      </w:r>
-      <w:r>
-        <w:rPr>
-          <w:lang w:val="en-US"/>
-        </w:rPr>
-        <w:t>JSON</w:t>
-      </w:r>
-      <w:r>
-        <w:t>-файл.</w:t>
+        <w:t xml:space="preserve"> </w:t>
+      </w:r>
+      <w:r>
+        <w:t>точек</w:t>
+      </w:r>
+      <w:r>
+        <w:t>.</w:t>
+      </w:r>
+    </w:p>
+    <w:p>
+      <w:pPr>
+        <w:spacing w:after="0" w:line="360" w:lineRule="auto"/>
+        <w:ind w:firstLine="709"/>
+      </w:pPr>
+      <w:r>
+        <w:t>Необходимо принимать меры, предотвращающие «</w:t>
+      </w:r>
+      <w:proofErr w:type="spellStart"/>
+      <w:r>
+        <w:t>заоптимизирование</w:t>
+      </w:r>
+      <w:proofErr w:type="spellEnd"/>
+      <w:r>
+        <w:t>» вызовов тестируемых функций</w:t>
+      </w:r>
+      <w:r>
+        <w:t>, работающих «вхолостую»</w:t>
+      </w:r>
+      <w:r>
+        <w:t xml:space="preserve">. То есть требуется сделать так, чтобы оптимизатор не удалил </w:t>
+      </w:r>
+      <w:r>
+        <w:t>блоки кода (вызов функции), результат которых никак не используется. Меры следующие:</w:t>
+      </w:r>
+    </w:p>
+    <w:p>
+      <w:pPr>
+        <w:pStyle w:val="aa"/>
+        <w:numPr>
+          <w:ilvl w:val="0"/>
+          <w:numId w:val="15"/>
+        </w:numPr>
+        <w:spacing w:after="0" w:line="360" w:lineRule="auto"/>
+      </w:pPr>
+      <w:r>
+        <w:lastRenderedPageBreak/>
+        <w:t xml:space="preserve">Есть специальный контрольный байт, значение которого обновляется при каждом шифровании (увеличивается на значение первого байта </w:t>
+      </w:r>
+      <w:proofErr w:type="spellStart"/>
+      <w:r>
+        <w:t>шифротекста</w:t>
+      </w:r>
+      <w:proofErr w:type="spellEnd"/>
+      <w:r>
+        <w:t>). Он выводится в консоль.</w:t>
+      </w:r>
+    </w:p>
+    <w:p>
+      <w:pPr>
+        <w:pStyle w:val="aa"/>
+        <w:numPr>
+          <w:ilvl w:val="0"/>
+          <w:numId w:val="15"/>
+        </w:numPr>
+        <w:spacing w:after="0" w:line="360" w:lineRule="auto"/>
+      </w:pPr>
+      <w:r>
+        <w:t xml:space="preserve">На каждом из </w:t>
+      </w:r>
+      <m:oMath>
+        <m:r>
+          <w:rPr>
+            <w:rFonts w:ascii="Cambria Math" w:hAnsi="Cambria Math"/>
+          </w:rPr>
+          <m:t>t</m:t>
+        </m:r>
+      </m:oMath>
+      <w:r>
+        <w:t xml:space="preserve"> </w:t>
+      </w:r>
+      <w:r>
+        <w:t>измерений используются разные входные данные (но одного объема).</w:t>
+      </w:r>
+    </w:p>
+    <w:p>
+      <w:pPr>
+        <w:spacing w:after="0" w:line="360" w:lineRule="auto"/>
+        <w:ind w:firstLine="709"/>
+      </w:pPr>
+      <w:r>
+        <w:t xml:space="preserve">Еще одна особенность тестирования в том, что при большом количестве вызовов одной и той же функции подряд время ее исполнения уменьшается. Причина такого поведения не вполне ясна, возможно это связано с </w:t>
+      </w:r>
+      <w:proofErr w:type="spellStart"/>
+      <w:r>
+        <w:t>внутрипроцессорной</w:t>
+      </w:r>
+      <w:proofErr w:type="spellEnd"/>
+      <w:r>
+        <w:t xml:space="preserve"> оптимизацией. Этот эффект оказывает влияние на результаты тестирования, причем чем больше объем данных, тем более это влияние сильнее. </w:t>
+      </w:r>
+      <w:r>
+        <w:t>Учесть его влияние не представляется возможным. К счастью, в данном тестировании его влияние не так велико, как могло бы быть, поскольку</w:t>
+      </w:r>
+      <w:r>
+        <w:t xml:space="preserve"> тестируемые алгоритмы планируется использовать для шифрования пакетов данных небольшого размера. </w:t>
       </w:r>
     </w:p>
     <w:p>
@@ -315,41 +641,7 @@
         </m:r>
       </m:oMath>
       <w:r>
-        <w:t xml:space="preserve"> средствами библиотеки </w:t>
-      </w:r>
-      <m:oMath>
-        <m:r>
-          <w:rPr>
-            <w:rFonts w:ascii="Cambria Math" w:hAnsi="Cambria Math"/>
-            <w:lang w:val="en-US"/>
-          </w:rPr>
-          <m:t>SciPy</m:t>
-        </m:r>
-      </m:oMath>
-      <w:r>
-        <w:t xml:space="preserve">. Сначала вычисляется значение, полученное по </w:t>
-      </w:r>
-      <m:oMath>
-        <m:r>
-          <w:rPr>
-            <w:rFonts w:ascii="Cambria Math" w:hAnsi="Cambria Math"/>
-          </w:rPr>
-          <m:t>p</m:t>
-        </m:r>
-      </m:oMath>
-      <w:r>
-        <w:t xml:space="preserve"> измерениям. Оно считается атомарным, и его погрешность по двум осям вычисляется как случайная погрешность величины, измеренной </w:t>
-      </w:r>
-      <m:oMath>
-        <m:r>
-          <w:rPr>
-            <w:rFonts w:ascii="Cambria Math" w:hAnsi="Cambria Math"/>
-          </w:rPr>
-          <m:t>p</m:t>
-        </m:r>
-      </m:oMath>
-      <w:r>
-        <w:t xml:space="preserve"> раз. Это позволяет снизить влияние «промахов» и других случайных факторов. Затем для каждой из серий измерений по </w:t>
+        <w:t xml:space="preserve">. Затем для каждой из серий измерений по </w:t>
       </w:r>
       <m:oMath>
         <m:r>
@@ -360,7 +652,13 @@
         </m:r>
       </m:oMath>
       <w:r>
-        <w:t xml:space="preserve"> атомарных точек строится прямая </w:t>
+        <w:t xml:space="preserve"> </w:t>
+      </w:r>
+      <w:r>
+        <w:t>точкам</w:t>
+      </w:r>
+      <w:r>
+        <w:t xml:space="preserve"> строится прямая </w:t>
       </w:r>
       <m:oMath>
         <m:r>
@@ -448,17 +746,13 @@
         </m:r>
       </m:oMath>
       <w:r>
-        <w:t xml:space="preserve">. Это и будут пропускная способность и задержка алгоритма, соответственно. Код на </w:t>
-      </w:r>
-      <w:r>
-        <w:rPr>
-          <w:i/>
-          <w:lang w:val="en-US"/>
-        </w:rPr>
-        <w:t>Python</w:t>
-      </w:r>
-      <w:r>
-        <w:t xml:space="preserve"> приводится в Приложении 3. </w:t>
+        <w:t>. Это и будут пропускная способность и зад</w:t>
+      </w:r>
+      <w:r>
+        <w:t>ержка алгоритма, соответственно</w:t>
+      </w:r>
+      <w:r>
+        <w:t xml:space="preserve">. </w:t>
       </w:r>
     </w:p>
     <w:p>
@@ -474,6 +768,11 @@
       </w:r>
     </w:p>
     <w:p>
+      <w:pPr>
+        <w:rPr>
+          <w:lang w:val="en-US"/>
+        </w:rPr>
+      </w:pPr>
       <w:r>
         <w:t>Использовались следующие параметры.</w:t>
       </w:r>
@@ -487,7 +786,7 @@
       </w:tblPr>
       <w:tblGrid>
         <w:gridCol w:w="1555"/>
-        <w:gridCol w:w="3969"/>
+        <w:gridCol w:w="4110"/>
       </w:tblGrid>
       <w:tr>
         <w:trPr>
@@ -515,7 +814,7 @@
         </w:tc>
         <w:tc>
           <w:tcPr>
-            <w:tcW w:w="3969" w:type="dxa"/>
+            <w:tcW w:w="4110" w:type="dxa"/>
           </w:tcPr>
           <w:p>
             <w:pPr>
@@ -560,7 +859,7 @@
         </w:tc>
         <w:tc>
           <w:tcPr>
-            <w:tcW w:w="3969" w:type="dxa"/>
+            <w:tcW w:w="4110" w:type="dxa"/>
           </w:tcPr>
           <w:p>
             <w:pPr>
@@ -599,13 +898,13 @@
               <w:rPr>
                 <w:lang w:val="en-US"/>
               </w:rPr>
-              <w:t>p</w:t>
+              <w:t>t</w:t>
             </w:r>
           </w:p>
         </w:tc>
         <w:tc>
           <w:tcPr>
-            <w:tcW w:w="3969" w:type="dxa"/>
+            <w:tcW w:w="4110" w:type="dxa"/>
           </w:tcPr>
           <w:p>
             <w:pPr>
@@ -650,7 +949,7 @@
         </w:tc>
         <w:tc>
           <w:tcPr>
-            <w:tcW w:w="3969" w:type="dxa"/>
+            <w:tcW w:w="4110" w:type="dxa"/>
           </w:tcPr>
           <w:p>
             <w:pPr>
@@ -664,7 +963,7 @@
               <w:rPr>
                 <w:lang w:val="en-US"/>
               </w:rPr>
-              <w:t>20</w:t>
+              <w:t>11</w:t>
             </w:r>
           </w:p>
         </w:tc>
@@ -729,585 +1028,694 @@
         </w:tc>
         <w:tc>
           <w:tcPr>
-            <w:tcW w:w="3969" w:type="dxa"/>
+            <w:tcW w:w="4110" w:type="dxa"/>
           </w:tcPr>
           <w:p>
             <w:pPr>
               <w:spacing w:after="120" w:line="240" w:lineRule="auto"/>
               <w:jc w:val="center"/>
             </w:pPr>
+            <w:r>
+              <w:t>10, 12, 14, 16, 18, 20, 22, 24, 26, 28, 30</w:t>
+            </w:r>
           </w:p>
         </w:tc>
       </w:tr>
     </w:tbl>
     <w:p>
       <w:r>
-        <w:t xml:space="preserve">Примеры построенных </w:t>
-      </w:r>
-      <w:r>
-        <w:t>прямых для различных алгоритмов.</w:t>
-      </w:r>
+        <w:t xml:space="preserve">Для алгоритма </w:t>
+      </w:r>
+      <w:r>
+        <w:rPr>
+          <w:lang w:val="en-US"/>
+        </w:rPr>
+        <w:t>AES</w:t>
+      </w:r>
+      <w:r>
+        <w:t xml:space="preserve"> </w:t>
+      </w:r>
+      <w:r>
+        <w:t>размер блока составляет 128 бит (16 байт), размер ключа также 128 бит.</w:t>
+      </w:r>
+    </w:p>
+    <w:p>
+      <w:r>
+        <w:tab/>
+        <w:t>Полученные данные (</w:t>
+      </w:r>
+      <w:proofErr w:type="spellStart"/>
+      <w:r>
+        <w:t>временнОй</w:t>
+      </w:r>
+      <w:proofErr w:type="spellEnd"/>
+      <w:r>
+        <w:t xml:space="preserve"> ряд 1) для каждой из трех реализаций приводится на рис. 1</w:t>
+      </w:r>
+      <w:r>
+        <w:t>-3</w:t>
+      </w:r>
+      <w:r>
+        <w:t>.</w:t>
+      </w:r>
+      <w:r>
+        <w:t xml:space="preserve"> </w:t>
+      </w:r>
+      <w:r>
+        <w:t>Можно видеть, что точки весьма хорошо ложатся на прямую, как и следовало ожидать. В реализациях 1 и 2 первый тест первой серии занимает больше времени, чем следует из теоретической модели. Можно сделать предположение, что это связано с особенностями оптимизатора языка С++.</w:t>
+      </w:r>
+    </w:p>
+    <w:p>
+      <w:r>
+        <w:tab/>
+        <w:t xml:space="preserve">Для сравнения, на рис. 4 приводятся данные для реализации 1 с увеличенным числом блоков (примерно на порядок). Против ожидания, результаты не исказились: точки по-прежнему соответствуют теоретической модели, причем восстановленные коэффициенты </w:t>
+      </w:r>
+      <w:r>
+        <w:lastRenderedPageBreak/>
+        <w:t>прямой получены почти такие же (см. далее). Это говорит в пользу предложенной методологии: она устойчива к увеличению объема входных данных. Исследовано поведение до объема 600 блоков (9</w:t>
+      </w:r>
+      <w:r>
+        <w:t xml:space="preserve">.6 </w:t>
+      </w:r>
+      <w:r>
+        <w:t xml:space="preserve">Кб). Дальнейшее увеличение представляется нецелесообразным, так как </w:t>
+      </w:r>
+      <w:proofErr w:type="spellStart"/>
+      <w:r>
+        <w:t>низкоресурсные</w:t>
+      </w:r>
+      <w:proofErr w:type="spellEnd"/>
+      <w:r>
+        <w:t xml:space="preserve"> устройства </w:t>
+      </w:r>
+      <w:r>
+        <w:t xml:space="preserve">обычно </w:t>
+      </w:r>
+      <w:r>
+        <w:t>не передают пакетов такого большого размера.</w:t>
+      </w:r>
+    </w:p>
+    <w:p>
+      <w:r>
+        <w:tab/>
+        <w:t xml:space="preserve">Также на рис. 1-4 приводятся </w:t>
+      </w:r>
+      <w:r>
+        <w:t>усредненные экстраполированные прямые. Они демонстрируют неплохую устойчивость к выбросам, регулярно появляющимся при тестировании алгоритмов. Так, на рис. 1 и 2 первая экспериментальная точка является выбросом.</w:t>
+      </w:r>
+    </w:p>
+    <w:p>
+      <w:r>
+        <w:tab/>
+        <w:t>Восстановленные уравнения прямых (для объемов 10-30 блоков):</w:t>
+      </w:r>
+    </w:p>
+    <w:p>
+      <m:oMathPara>
+        <m:oMath>
+          <m:r>
+            <w:rPr>
+              <w:rFonts w:ascii="Cambria Math" w:hAnsi="Cambria Math"/>
+            </w:rPr>
+            <m:t>y1=0.7x+0.39</m:t>
+          </m:r>
+        </m:oMath>
+      </m:oMathPara>
+    </w:p>
+    <w:p>
+      <m:oMathPara>
+        <m:oMath>
+          <m:r>
+            <w:rPr>
+              <w:rFonts w:ascii="Cambria Math" w:hAnsi="Cambria Math"/>
+            </w:rPr>
+            <m:t>y2=0.58x+0.14</m:t>
+          </m:r>
+        </m:oMath>
+      </m:oMathPara>
+    </w:p>
+    <w:p>
+      <w:pPr>
+        <w:rPr>
+          <w:i/>
+        </w:rPr>
+      </w:pPr>
+      <m:oMathPara>
+        <m:oMath>
+          <m:r>
+            <w:rPr>
+              <w:rFonts w:ascii="Cambria Math" w:hAnsi="Cambria Math"/>
+            </w:rPr>
+            <m:t>y3=98.5x-3</m:t>
+          </m:r>
+        </m:oMath>
+      </m:oMathPara>
+    </w:p>
+    <w:p>
+      <w:r>
+        <w:tab/>
+        <w:t>Восстановленные уравнения прямых (для объемов 50-600 блоков):</w:t>
+      </w:r>
+    </w:p>
+    <w:p>
+      <m:oMathPara>
+        <m:oMath>
+          <m:r>
+            <w:rPr>
+              <w:rFonts w:ascii="Cambria Math" w:hAnsi="Cambria Math"/>
+            </w:rPr>
+            <m:t>y1=0.7</m:t>
+          </m:r>
+          <m:r>
+            <w:rPr>
+              <w:rFonts w:ascii="Cambria Math" w:hAnsi="Cambria Math"/>
+            </w:rPr>
+            <m:t>2</m:t>
+          </m:r>
+          <m:r>
+            <w:rPr>
+              <w:rFonts w:ascii="Cambria Math" w:hAnsi="Cambria Math"/>
+            </w:rPr>
+            <m:t>x</m:t>
+          </m:r>
+          <m:r>
+            <w:rPr>
+              <w:rFonts w:ascii="Cambria Math" w:hAnsi="Cambria Math"/>
+            </w:rPr>
+            <m:t>+0.68</m:t>
+          </m:r>
+        </m:oMath>
+      </m:oMathPara>
+    </w:p>
+    <w:p>
+      <m:oMathPara>
+        <m:oMath>
+          <m:r>
+            <w:rPr>
+              <w:rFonts w:ascii="Cambria Math" w:hAnsi="Cambria Math"/>
+            </w:rPr>
+            <m:t>y2=</m:t>
+          </m:r>
+          <m:r>
+            <w:rPr>
+              <w:rFonts w:ascii="Cambria Math" w:hAnsi="Cambria Math"/>
+            </w:rPr>
+            <m:t>0.61</m:t>
+          </m:r>
+          <m:r>
+            <w:rPr>
+              <w:rFonts w:ascii="Cambria Math" w:hAnsi="Cambria Math"/>
+            </w:rPr>
+            <m:t>x</m:t>
+          </m:r>
+          <m:r>
+            <w:rPr>
+              <w:rFonts w:ascii="Cambria Math" w:hAnsi="Cambria Math"/>
+            </w:rPr>
+            <m:t>-1.3</m:t>
+          </m:r>
+        </m:oMath>
+      </m:oMathPara>
+    </w:p>
+    <w:p>
+      <w:pPr>
+        <w:rPr>
+          <w:i/>
+        </w:rPr>
+      </w:pPr>
+      <m:oMathPara>
+        <m:oMath>
+          <m:r>
+            <w:rPr>
+              <w:rFonts w:ascii="Cambria Math" w:hAnsi="Cambria Math"/>
+            </w:rPr>
+            <m:t>y3=</m:t>
+          </m:r>
+          <m:r>
+            <w:rPr>
+              <w:rFonts w:ascii="Cambria Math" w:hAnsi="Cambria Math"/>
+            </w:rPr>
+            <m:t>100.3</m:t>
+          </m:r>
+          <m:r>
+            <w:rPr>
+              <w:rFonts w:ascii="Cambria Math" w:hAnsi="Cambria Math"/>
+            </w:rPr>
+            <m:t>x-3</m:t>
+          </m:r>
+          <m:r>
+            <w:rPr>
+              <w:rFonts w:ascii="Cambria Math" w:hAnsi="Cambria Math"/>
+            </w:rPr>
+            <m:t>7.9</m:t>
+          </m:r>
+        </m:oMath>
+      </m:oMathPara>
+    </w:p>
+    <w:p>
+      <w:r>
+        <w:tab/>
+        <w:t>Как указано выше, коэффициент при х – пропускная способность алгоритма (микросекунд на блок), свободный член – время инициализации (микросекунд). Как видно, полученные значения пропускной способности достаточно стабильны на всех протестированных значениях. Время инициализации в действительности нулевое (поскольку алгоритм не потоковый, а блочный), поэтому оно значительно колеблется как по модулю, так и по знаку.</w:t>
+      </w:r>
+    </w:p>
+    <w:p>
+      <w:r>
+        <w:tab/>
+        <w:t xml:space="preserve">Значения пропускной способности для реализаций 1 и 2 достаточно близки (0.7 и 0.6 микросекунд на блок соответственно). Они </w:t>
+      </w:r>
+      <w:r>
+        <w:t>равны</w:t>
+      </w:r>
+      <w:r>
+        <w:t xml:space="preserve"> 23 Мб/с и 26 Мб/с, соответственно. Пропускная способность реализации 3 значительно меньше (100 микросекунд на блок, т. е. 0.16 Мб/с).</w:t>
+      </w:r>
+    </w:p>
+    <w:p>
+      <w:r>
+        <w:tab/>
+        <w:t>В качестве причин столь низкой производительности можно выделить отказ от</w:t>
+      </w:r>
+      <w:r>
+        <w:t xml:space="preserve"> чтения</w:t>
+      </w:r>
+      <w:r>
+        <w:t xml:space="preserve"> табличных данных (которые занимают оперативную</w:t>
+      </w:r>
+      <w:r>
+        <w:t xml:space="preserve"> память)</w:t>
+      </w:r>
+      <w:r>
+        <w:t xml:space="preserve"> и вместо этого вычисление этих данных. Второй причиной является</w:t>
+      </w:r>
+      <w:r>
+        <w:t xml:space="preserve"> «</w:t>
+      </w:r>
+      <w:r>
+        <w:rPr>
+          <w:lang w:val="en-US"/>
+        </w:rPr>
+        <w:t>in</w:t>
+      </w:r>
+      <w:r>
+        <w:t>-</w:t>
+      </w:r>
+      <w:r>
+        <w:rPr>
+          <w:lang w:val="en-US"/>
+        </w:rPr>
+        <w:t>place</w:t>
+      </w:r>
+      <w:r>
+        <w:t>»</w:t>
+      </w:r>
+      <w:r>
+        <w:t xml:space="preserve"> </w:t>
+      </w:r>
+      <w:r>
+        <w:t xml:space="preserve">параметр, т.е. результат </w:t>
+      </w:r>
+      <w:r>
+        <w:t xml:space="preserve">шифрования </w:t>
+      </w:r>
+      <w:r>
+        <w:t>записывается по тому же указателю, из которого читаются входные данные. Это делает невозможной раскрутку циклов (которую выполняет оптимизатор), то есть очередная итерация не может начаться раньше, чем закончится предыдущая. Для тестирования алгоритмов, нацеленных на легковесную реализацию, такой режим тестирования гораздо более предпочтителен, так как уменьшает влияние процессорных оптимизаций, в том числе внутреннего параллелизма.</w:t>
+      </w:r>
+      <w:bookmarkStart w:id="0" w:name="_GoBack"/>
+      <w:bookmarkEnd w:id="0"/>
     </w:p>
     <w:p/>
+    <w:p/>
     <w:p>
-      <w:r>
-        <w:t>Итоговые результаты.</w:t>
+      <w:pPr>
+        <w:keepNext/>
+        <w:jc w:val="center"/>
+      </w:pPr>
+      <w:r>
+        <w:rPr>
+          <w:noProof/>
+          <w:lang w:eastAsia="ru-RU"/>
+        </w:rPr>
+        <w:drawing>
+          <wp:inline distT="0" distB="0" distL="0" distR="0" wp14:anchorId="7BF05690" wp14:editId="7017E7B8">
+            <wp:extent cx="3790950" cy="2527300"/>
+            <wp:effectExtent l="0" t="0" r="0" b="6350"/>
+            <wp:docPr id="2" name="Рисунок 2"/>
+            <wp:cNvGraphicFramePr>
+              <a:graphicFrameLocks xmlns:a="http://schemas.openxmlformats.org/drawingml/2006/main" noChangeAspect="1"/>
+            </wp:cNvGraphicFramePr>
+            <a:graphic xmlns:a="http://schemas.openxmlformats.org/drawingml/2006/main">
+              <a:graphicData uri="http://schemas.openxmlformats.org/drawingml/2006/picture">
+                <pic:pic xmlns:pic="http://schemas.openxmlformats.org/drawingml/2006/picture">
+                  <pic:nvPicPr>
+                    <pic:cNvPr id="2" name="plot1.png"/>
+                    <pic:cNvPicPr/>
+                  </pic:nvPicPr>
+                  <pic:blipFill>
+                    <a:blip r:embed="rId8">
+                      <a:extLst>
+                        <a:ext uri="{28A0092B-C50C-407E-A947-70E740481C1C}">
+                          <a14:useLocalDpi xmlns:a14="http://schemas.microsoft.com/office/drawing/2010/main" val="0"/>
+                        </a:ext>
+                      </a:extLst>
+                    </a:blip>
+                    <a:stretch>
+                      <a:fillRect/>
+                    </a:stretch>
+                  </pic:blipFill>
+                  <pic:spPr>
+                    <a:xfrm>
+                      <a:off x="0" y="0"/>
+                      <a:ext cx="3853026" cy="2568684"/>
+                    </a:xfrm>
+                    <a:prstGeom prst="rect">
+                      <a:avLst/>
+                    </a:prstGeom>
+                  </pic:spPr>
+                </pic:pic>
+              </a:graphicData>
+            </a:graphic>
+          </wp:inline>
+        </w:drawing>
       </w:r>
     </w:p>
-    <w:tbl>
-      <w:tblPr>
-        <w:tblStyle w:val="ad"/>
-        <w:tblW w:w="0" w:type="auto"/>
+    <w:p>
+      <w:pPr>
+        <w:pStyle w:val="af0"/>
         <w:jc w:val="center"/>
-        <w:tblLook w:val="04A0" w:firstRow="1" w:lastRow="0" w:firstColumn="1" w:lastColumn="0" w:noHBand="0" w:noVBand="1"/>
-      </w:tblPr>
-      <w:tblGrid>
-        <w:gridCol w:w="1838"/>
-        <w:gridCol w:w="3544"/>
-        <w:gridCol w:w="2693"/>
-      </w:tblGrid>
-      <w:tr>
-        <w:trPr>
-          <w:jc w:val="center"/>
-        </w:trPr>
-        <w:tc>
-          <w:tcPr>
-            <w:tcW w:w="1838" w:type="dxa"/>
-          </w:tcPr>
-          <w:p>
-            <w:pPr>
-              <w:spacing w:after="120" w:line="240" w:lineRule="auto"/>
-              <w:jc w:val="center"/>
-              <w:rPr>
-                <w:b/>
-              </w:rPr>
-            </w:pPr>
-            <w:r>
-              <w:rPr>
-                <w:b/>
-              </w:rPr>
-              <w:t>Алгоритм</w:t>
-            </w:r>
-          </w:p>
-        </w:tc>
-        <w:tc>
-          <w:tcPr>
-            <w:tcW w:w="3544" w:type="dxa"/>
-          </w:tcPr>
-          <w:p>
-            <w:pPr>
-              <w:spacing w:after="120" w:line="240" w:lineRule="auto"/>
-              <w:jc w:val="center"/>
-              <w:rPr>
-                <w:b/>
-              </w:rPr>
-            </w:pPr>
-            <w:r>
-              <w:rPr>
-                <w:b/>
-              </w:rPr>
-              <w:t>Пропускная способность</w:t>
-            </w:r>
-          </w:p>
-        </w:tc>
-        <w:tc>
-          <w:tcPr>
-            <w:tcW w:w="2693" w:type="dxa"/>
-          </w:tcPr>
-          <w:p>
-            <w:pPr>
-              <w:spacing w:after="120" w:line="240" w:lineRule="auto"/>
-              <w:jc w:val="center"/>
-              <w:rPr>
-                <w:b/>
-              </w:rPr>
-            </w:pPr>
-            <w:r>
-              <w:rPr>
-                <w:b/>
-              </w:rPr>
-              <w:t>Задержка</w:t>
-            </w:r>
-          </w:p>
-        </w:tc>
-      </w:tr>
-      <w:tr>
-        <w:trPr>
-          <w:jc w:val="center"/>
-        </w:trPr>
-        <w:tc>
-          <w:tcPr>
-            <w:tcW w:w="1838" w:type="dxa"/>
-          </w:tcPr>
-          <w:p>
-            <w:pPr>
-              <w:spacing w:after="120" w:line="240" w:lineRule="auto"/>
-              <w:jc w:val="center"/>
-            </w:pPr>
-          </w:p>
-        </w:tc>
-        <w:tc>
-          <w:tcPr>
-            <w:tcW w:w="3544" w:type="dxa"/>
-          </w:tcPr>
-          <w:p>
-            <w:pPr>
-              <w:spacing w:after="120" w:line="240" w:lineRule="auto"/>
-              <w:jc w:val="center"/>
-            </w:pPr>
-          </w:p>
-        </w:tc>
-        <w:tc>
-          <w:tcPr>
-            <w:tcW w:w="2693" w:type="dxa"/>
-          </w:tcPr>
-          <w:p>
-            <w:pPr>
-              <w:spacing w:after="120" w:line="240" w:lineRule="auto"/>
-              <w:jc w:val="center"/>
-            </w:pPr>
-          </w:p>
-        </w:tc>
-      </w:tr>
-      <w:tr>
-        <w:trPr>
-          <w:jc w:val="center"/>
-        </w:trPr>
-        <w:tc>
-          <w:tcPr>
-            <w:tcW w:w="1838" w:type="dxa"/>
-          </w:tcPr>
-          <w:p>
-            <w:pPr>
-              <w:spacing w:after="120" w:line="240" w:lineRule="auto"/>
-              <w:jc w:val="center"/>
-            </w:pPr>
-          </w:p>
-        </w:tc>
-        <w:tc>
-          <w:tcPr>
-            <w:tcW w:w="3544" w:type="dxa"/>
-          </w:tcPr>
-          <w:p>
-            <w:pPr>
-              <w:spacing w:after="120" w:line="240" w:lineRule="auto"/>
-              <w:jc w:val="center"/>
-            </w:pPr>
-          </w:p>
-        </w:tc>
-        <w:tc>
-          <w:tcPr>
-            <w:tcW w:w="2693" w:type="dxa"/>
-          </w:tcPr>
-          <w:p>
-            <w:pPr>
-              <w:spacing w:after="120" w:line="240" w:lineRule="auto"/>
-              <w:jc w:val="center"/>
-            </w:pPr>
-          </w:p>
-        </w:tc>
-      </w:tr>
-      <w:tr>
-        <w:trPr>
-          <w:jc w:val="center"/>
-        </w:trPr>
-        <w:tc>
-          <w:tcPr>
-            <w:tcW w:w="1838" w:type="dxa"/>
-          </w:tcPr>
-          <w:p>
-            <w:pPr>
-              <w:spacing w:after="120" w:line="240" w:lineRule="auto"/>
-              <w:jc w:val="center"/>
-            </w:pPr>
-          </w:p>
-        </w:tc>
-        <w:tc>
-          <w:tcPr>
-            <w:tcW w:w="3544" w:type="dxa"/>
-          </w:tcPr>
-          <w:p>
-            <w:pPr>
-              <w:spacing w:after="120" w:line="240" w:lineRule="auto"/>
-              <w:jc w:val="center"/>
-            </w:pPr>
-          </w:p>
-        </w:tc>
-        <w:tc>
-          <w:tcPr>
-            <w:tcW w:w="2693" w:type="dxa"/>
-          </w:tcPr>
-          <w:p>
-            <w:pPr>
-              <w:spacing w:after="120" w:line="240" w:lineRule="auto"/>
-              <w:jc w:val="center"/>
-            </w:pPr>
-          </w:p>
-        </w:tc>
-      </w:tr>
-      <w:tr>
-        <w:trPr>
-          <w:jc w:val="center"/>
-        </w:trPr>
-        <w:tc>
-          <w:tcPr>
-            <w:tcW w:w="1838" w:type="dxa"/>
-          </w:tcPr>
-          <w:p>
-            <w:pPr>
-              <w:spacing w:after="120" w:line="240" w:lineRule="auto"/>
-              <w:jc w:val="center"/>
-            </w:pPr>
-          </w:p>
-        </w:tc>
-        <w:tc>
-          <w:tcPr>
-            <w:tcW w:w="3544" w:type="dxa"/>
-          </w:tcPr>
-          <w:p>
-            <w:pPr>
-              <w:spacing w:after="120" w:line="240" w:lineRule="auto"/>
-              <w:jc w:val="center"/>
-            </w:pPr>
-          </w:p>
-        </w:tc>
-        <w:tc>
-          <w:tcPr>
-            <w:tcW w:w="2693" w:type="dxa"/>
-          </w:tcPr>
-          <w:p>
-            <w:pPr>
-              <w:spacing w:after="120" w:line="240" w:lineRule="auto"/>
-              <w:jc w:val="center"/>
-            </w:pPr>
-          </w:p>
-        </w:tc>
-      </w:tr>
-    </w:tbl>
+        <w:rPr>
+          <w:sz w:val="28"/>
+        </w:rPr>
+      </w:pPr>
+      <w:r>
+        <w:rPr>
+          <w:sz w:val="24"/>
+        </w:rPr>
+        <w:t>Рисунок</w:t>
+      </w:r>
+      <w:r>
+        <w:rPr>
+          <w:sz w:val="28"/>
+        </w:rPr>
+        <w:t xml:space="preserve"> </w:t>
+      </w:r>
+      <w:r>
+        <w:rPr>
+          <w:sz w:val="28"/>
+        </w:rPr>
+        <w:fldChar w:fldCharType="begin"/>
+      </w:r>
+      <w:r>
+        <w:rPr>
+          <w:sz w:val="28"/>
+        </w:rPr>
+        <w:instrText xml:space="preserve"> SEQ Рисунок \* ARABIC </w:instrText>
+      </w:r>
+      <w:r>
+        <w:rPr>
+          <w:sz w:val="28"/>
+        </w:rPr>
+        <w:fldChar w:fldCharType="separate"/>
+      </w:r>
+      <w:r>
+        <w:rPr>
+          <w:noProof/>
+          <w:sz w:val="28"/>
+        </w:rPr>
+        <w:t>1</w:t>
+      </w:r>
+      <w:r>
+        <w:rPr>
+          <w:sz w:val="28"/>
+        </w:rPr>
+        <w:fldChar w:fldCharType="end"/>
+      </w:r>
+    </w:p>
     <w:p>
-      <w:r>
-        <w:t>В то же время, для данных алгоритмов существуют следующие результаты по времени работы.</w:t>
+      <w:pPr>
+        <w:keepNext/>
+        <w:jc w:val="center"/>
+      </w:pPr>
+      <w:r>
+        <w:rPr>
+          <w:noProof/>
+          <w:lang w:eastAsia="ru-RU"/>
+        </w:rPr>
+        <w:drawing>
+          <wp:inline distT="0" distB="0" distL="0" distR="0" wp14:anchorId="609F3C2A" wp14:editId="76AF0B97">
+            <wp:extent cx="3714750" cy="2476500"/>
+            <wp:effectExtent l="0" t="0" r="0" b="0"/>
+            <wp:docPr id="3" name="Рисунок 3"/>
+            <wp:cNvGraphicFramePr>
+              <a:graphicFrameLocks xmlns:a="http://schemas.openxmlformats.org/drawingml/2006/main" noChangeAspect="1"/>
+            </wp:cNvGraphicFramePr>
+            <a:graphic xmlns:a="http://schemas.openxmlformats.org/drawingml/2006/main">
+              <a:graphicData uri="http://schemas.openxmlformats.org/drawingml/2006/picture">
+                <pic:pic xmlns:pic="http://schemas.openxmlformats.org/drawingml/2006/picture">
+                  <pic:nvPicPr>
+                    <pic:cNvPr id="3" name="plot2.png"/>
+                    <pic:cNvPicPr/>
+                  </pic:nvPicPr>
+                  <pic:blipFill>
+                    <a:blip r:embed="rId9">
+                      <a:extLst>
+                        <a:ext uri="{28A0092B-C50C-407E-A947-70E740481C1C}">
+                          <a14:useLocalDpi xmlns:a14="http://schemas.microsoft.com/office/drawing/2010/main" val="0"/>
+                        </a:ext>
+                      </a:extLst>
+                    </a:blip>
+                    <a:stretch>
+                      <a:fillRect/>
+                    </a:stretch>
+                  </pic:blipFill>
+                  <pic:spPr>
+                    <a:xfrm>
+                      <a:off x="0" y="0"/>
+                      <a:ext cx="3738210" cy="2492140"/>
+                    </a:xfrm>
+                    <a:prstGeom prst="rect">
+                      <a:avLst/>
+                    </a:prstGeom>
+                  </pic:spPr>
+                </pic:pic>
+              </a:graphicData>
+            </a:graphic>
+          </wp:inline>
+        </w:drawing>
       </w:r>
     </w:p>
-    <w:tbl>
-      <w:tblPr>
-        <w:tblStyle w:val="ad"/>
-        <w:tblW w:w="0" w:type="auto"/>
+    <w:p>
+      <w:pPr>
+        <w:pStyle w:val="af0"/>
         <w:jc w:val="center"/>
-        <w:tblLook w:val="04A0" w:firstRow="1" w:lastRow="0" w:firstColumn="1" w:lastColumn="0" w:noHBand="0" w:noVBand="1"/>
-      </w:tblPr>
-      <w:tblGrid>
-        <w:gridCol w:w="1838"/>
-        <w:gridCol w:w="3544"/>
-        <w:gridCol w:w="2693"/>
-      </w:tblGrid>
-      <w:tr>
-        <w:trPr>
-          <w:jc w:val="center"/>
-        </w:trPr>
-        <w:tc>
-          <w:tcPr>
-            <w:tcW w:w="1838" w:type="dxa"/>
-          </w:tcPr>
-          <w:p>
-            <w:pPr>
-              <w:spacing w:after="120" w:line="240" w:lineRule="auto"/>
-              <w:jc w:val="center"/>
-              <w:rPr>
-                <w:b/>
-              </w:rPr>
-            </w:pPr>
-            <w:r>
-              <w:rPr>
-                <w:b/>
-              </w:rPr>
-              <w:t>Алгоритм</w:t>
-            </w:r>
-          </w:p>
-        </w:tc>
-        <w:tc>
-          <w:tcPr>
-            <w:tcW w:w="3544" w:type="dxa"/>
-          </w:tcPr>
-          <w:p>
-            <w:pPr>
-              <w:spacing w:after="120" w:line="240" w:lineRule="auto"/>
-              <w:jc w:val="center"/>
-              <w:rPr>
-                <w:b/>
-              </w:rPr>
-            </w:pPr>
-            <w:r>
-              <w:rPr>
-                <w:b/>
-              </w:rPr>
-              <w:t>Пропускная способность</w:t>
-            </w:r>
-          </w:p>
-        </w:tc>
-        <w:tc>
-          <w:tcPr>
-            <w:tcW w:w="2693" w:type="dxa"/>
-          </w:tcPr>
-          <w:p>
-            <w:pPr>
-              <w:spacing w:after="120" w:line="240" w:lineRule="auto"/>
-              <w:jc w:val="center"/>
-              <w:rPr>
-                <w:b/>
-              </w:rPr>
-            </w:pPr>
-            <w:r>
-              <w:rPr>
-                <w:b/>
-              </w:rPr>
-              <w:t>Задержка</w:t>
-            </w:r>
-          </w:p>
-        </w:tc>
-      </w:tr>
-      <w:tr>
-        <w:trPr>
-          <w:trHeight w:val="72"/>
-          <w:jc w:val="center"/>
-        </w:trPr>
-        <w:tc>
-          <w:tcPr>
-            <w:tcW w:w="1838" w:type="dxa"/>
-            <w:vMerge w:val="restart"/>
-          </w:tcPr>
-          <w:p>
-            <w:pPr>
-              <w:spacing w:after="120" w:line="240" w:lineRule="auto"/>
-            </w:pPr>
-          </w:p>
-        </w:tc>
-        <w:tc>
-          <w:tcPr>
-            <w:tcW w:w="3544" w:type="dxa"/>
-          </w:tcPr>
-          <w:p>
-            <w:pPr>
-              <w:spacing w:after="120" w:line="240" w:lineRule="auto"/>
-              <w:jc w:val="center"/>
-            </w:pPr>
-          </w:p>
-        </w:tc>
-        <w:tc>
-          <w:tcPr>
-            <w:tcW w:w="2693" w:type="dxa"/>
-          </w:tcPr>
-          <w:p>
-            <w:pPr>
-              <w:spacing w:after="120" w:line="240" w:lineRule="auto"/>
-              <w:jc w:val="center"/>
-            </w:pPr>
-          </w:p>
-        </w:tc>
-      </w:tr>
-      <w:tr>
-        <w:trPr>
-          <w:trHeight w:val="72"/>
-          <w:jc w:val="center"/>
-        </w:trPr>
-        <w:tc>
-          <w:tcPr>
-            <w:tcW w:w="1838" w:type="dxa"/>
-            <w:vMerge/>
-          </w:tcPr>
-          <w:p>
-            <w:pPr>
-              <w:spacing w:after="120" w:line="240" w:lineRule="auto"/>
-              <w:jc w:val="center"/>
-            </w:pPr>
-          </w:p>
-        </w:tc>
-        <w:tc>
-          <w:tcPr>
-            <w:tcW w:w="3544" w:type="dxa"/>
-          </w:tcPr>
-          <w:p>
-            <w:pPr>
-              <w:spacing w:after="120" w:line="240" w:lineRule="auto"/>
-              <w:jc w:val="center"/>
-            </w:pPr>
-          </w:p>
-        </w:tc>
-        <w:tc>
-          <w:tcPr>
-            <w:tcW w:w="2693" w:type="dxa"/>
-          </w:tcPr>
-          <w:p>
-            <w:pPr>
-              <w:spacing w:after="120" w:line="240" w:lineRule="auto"/>
-              <w:jc w:val="center"/>
-            </w:pPr>
-          </w:p>
-        </w:tc>
-      </w:tr>
-      <w:tr>
-        <w:trPr>
-          <w:trHeight w:val="72"/>
-          <w:jc w:val="center"/>
-        </w:trPr>
-        <w:tc>
-          <w:tcPr>
-            <w:tcW w:w="1838" w:type="dxa"/>
-            <w:vMerge/>
-          </w:tcPr>
-          <w:p>
-            <w:pPr>
-              <w:spacing w:after="120" w:line="240" w:lineRule="auto"/>
-              <w:jc w:val="center"/>
-            </w:pPr>
-          </w:p>
-        </w:tc>
-        <w:tc>
-          <w:tcPr>
-            <w:tcW w:w="3544" w:type="dxa"/>
-          </w:tcPr>
-          <w:p>
-            <w:pPr>
-              <w:spacing w:after="120" w:line="240" w:lineRule="auto"/>
-              <w:jc w:val="center"/>
-            </w:pPr>
-          </w:p>
-        </w:tc>
-        <w:tc>
-          <w:tcPr>
-            <w:tcW w:w="2693" w:type="dxa"/>
-          </w:tcPr>
-          <w:p>
-            <w:pPr>
-              <w:spacing w:after="120" w:line="240" w:lineRule="auto"/>
-              <w:jc w:val="center"/>
-            </w:pPr>
-          </w:p>
-        </w:tc>
-      </w:tr>
-      <w:tr>
-        <w:trPr>
-          <w:jc w:val="center"/>
-        </w:trPr>
-        <w:tc>
-          <w:tcPr>
-            <w:tcW w:w="1838" w:type="dxa"/>
-          </w:tcPr>
-          <w:p>
-            <w:pPr>
-              <w:spacing w:after="120" w:line="240" w:lineRule="auto"/>
-              <w:jc w:val="center"/>
-            </w:pPr>
-          </w:p>
-        </w:tc>
-        <w:tc>
-          <w:tcPr>
-            <w:tcW w:w="3544" w:type="dxa"/>
-          </w:tcPr>
-          <w:p>
-            <w:pPr>
-              <w:spacing w:after="120" w:line="240" w:lineRule="auto"/>
-              <w:jc w:val="center"/>
-            </w:pPr>
-          </w:p>
-        </w:tc>
-        <w:tc>
-          <w:tcPr>
-            <w:tcW w:w="2693" w:type="dxa"/>
-          </w:tcPr>
-          <w:p>
-            <w:pPr>
-              <w:spacing w:after="120" w:line="240" w:lineRule="auto"/>
-              <w:jc w:val="center"/>
-            </w:pPr>
-          </w:p>
-        </w:tc>
-      </w:tr>
-      <w:tr>
-        <w:trPr>
-          <w:jc w:val="center"/>
-        </w:trPr>
-        <w:tc>
-          <w:tcPr>
-            <w:tcW w:w="1838" w:type="dxa"/>
-          </w:tcPr>
-          <w:p>
-            <w:pPr>
-              <w:spacing w:after="120" w:line="240" w:lineRule="auto"/>
-              <w:jc w:val="center"/>
-            </w:pPr>
-          </w:p>
-        </w:tc>
-        <w:tc>
-          <w:tcPr>
-            <w:tcW w:w="3544" w:type="dxa"/>
-          </w:tcPr>
-          <w:p>
-            <w:pPr>
-              <w:spacing w:after="120" w:line="240" w:lineRule="auto"/>
-              <w:jc w:val="center"/>
-            </w:pPr>
-          </w:p>
-        </w:tc>
-        <w:tc>
-          <w:tcPr>
-            <w:tcW w:w="2693" w:type="dxa"/>
-          </w:tcPr>
-          <w:p>
-            <w:pPr>
-              <w:spacing w:after="120" w:line="240" w:lineRule="auto"/>
-              <w:jc w:val="center"/>
-            </w:pPr>
-          </w:p>
-        </w:tc>
-      </w:tr>
-      <w:tr>
-        <w:trPr>
-          <w:jc w:val="center"/>
-        </w:trPr>
-        <w:tc>
-          <w:tcPr>
-            <w:tcW w:w="1838" w:type="dxa"/>
-          </w:tcPr>
-          <w:p>
-            <w:pPr>
-              <w:spacing w:after="120" w:line="240" w:lineRule="auto"/>
-              <w:jc w:val="center"/>
-            </w:pPr>
-          </w:p>
-        </w:tc>
-        <w:tc>
-          <w:tcPr>
-            <w:tcW w:w="3544" w:type="dxa"/>
-          </w:tcPr>
-          <w:p>
-            <w:pPr>
-              <w:spacing w:after="120" w:line="240" w:lineRule="auto"/>
-              <w:jc w:val="center"/>
-            </w:pPr>
-          </w:p>
-        </w:tc>
-        <w:tc>
-          <w:tcPr>
-            <w:tcW w:w="2693" w:type="dxa"/>
-          </w:tcPr>
-          <w:p>
-            <w:pPr>
-              <w:spacing w:after="120" w:line="240" w:lineRule="auto"/>
-              <w:jc w:val="center"/>
-            </w:pPr>
-          </w:p>
-        </w:tc>
-      </w:tr>
-    </w:tbl>
+      </w:pPr>
+      <w:r>
+        <w:rPr>
+          <w:sz w:val="24"/>
+        </w:rPr>
+        <w:t>Рисунок</w:t>
+      </w:r>
+      <w:r>
+        <w:t xml:space="preserve"> </w:t>
+      </w:r>
+      <w:r>
+        <w:fldChar w:fldCharType="begin"/>
+      </w:r>
+      <w:r>
+        <w:instrText xml:space="preserve"> SEQ Рисунок \* ARABIC </w:instrText>
+      </w:r>
+      <w:r>
+        <w:fldChar w:fldCharType="separate"/>
+      </w:r>
+      <w:r>
+        <w:rPr>
+          <w:noProof/>
+        </w:rPr>
+        <w:t>2</w:t>
+      </w:r>
+      <w:r>
+        <w:fldChar w:fldCharType="end"/>
+      </w:r>
+    </w:p>
+    <w:p>
+      <w:pPr>
+        <w:keepNext/>
+        <w:jc w:val="center"/>
+      </w:pPr>
+      <w:r>
+        <w:rPr>
+          <w:noProof/>
+          <w:lang w:eastAsia="ru-RU"/>
+        </w:rPr>
+        <w:drawing>
+          <wp:inline distT="0" distB="0" distL="0" distR="0" wp14:anchorId="1BE71A98" wp14:editId="661D6C80">
+            <wp:extent cx="3454400" cy="2302933"/>
+            <wp:effectExtent l="0" t="0" r="0" b="2540"/>
+            <wp:docPr id="4" name="Рисунок 4"/>
+            <wp:cNvGraphicFramePr>
+              <a:graphicFrameLocks xmlns:a="http://schemas.openxmlformats.org/drawingml/2006/main" noChangeAspect="1"/>
+            </wp:cNvGraphicFramePr>
+            <a:graphic xmlns:a="http://schemas.openxmlformats.org/drawingml/2006/main">
+              <a:graphicData uri="http://schemas.openxmlformats.org/drawingml/2006/picture">
+                <pic:pic xmlns:pic="http://schemas.openxmlformats.org/drawingml/2006/picture">
+                  <pic:nvPicPr>
+                    <pic:cNvPr id="4" name="plot3.png"/>
+                    <pic:cNvPicPr/>
+                  </pic:nvPicPr>
+                  <pic:blipFill>
+                    <a:blip r:embed="rId10">
+                      <a:extLst>
+                        <a:ext uri="{28A0092B-C50C-407E-A947-70E740481C1C}">
+                          <a14:useLocalDpi xmlns:a14="http://schemas.microsoft.com/office/drawing/2010/main" val="0"/>
+                        </a:ext>
+                      </a:extLst>
+                    </a:blip>
+                    <a:stretch>
+                      <a:fillRect/>
+                    </a:stretch>
+                  </pic:blipFill>
+                  <pic:spPr>
+                    <a:xfrm>
+                      <a:off x="0" y="0"/>
+                      <a:ext cx="3502286" cy="2334857"/>
+                    </a:xfrm>
+                    <a:prstGeom prst="rect">
+                      <a:avLst/>
+                    </a:prstGeom>
+                  </pic:spPr>
+                </pic:pic>
+              </a:graphicData>
+            </a:graphic>
+          </wp:inline>
+        </w:drawing>
+      </w:r>
+    </w:p>
+    <w:p>
+      <w:pPr>
+        <w:pStyle w:val="af0"/>
+        <w:jc w:val="center"/>
+      </w:pPr>
+      <w:r>
+        <w:rPr>
+          <w:sz w:val="24"/>
+        </w:rPr>
+        <w:t>Рисунок</w:t>
+      </w:r>
+      <w:r>
+        <w:t xml:space="preserve"> </w:t>
+      </w:r>
+      <w:r>
+        <w:fldChar w:fldCharType="begin"/>
+      </w:r>
+      <w:r>
+        <w:instrText xml:space="preserve"> SEQ Рисунок \* ARABIC </w:instrText>
+      </w:r>
+      <w:r>
+        <w:fldChar w:fldCharType="separate"/>
+      </w:r>
+      <w:r>
+        <w:rPr>
+          <w:noProof/>
+        </w:rPr>
+        <w:t>3</w:t>
+      </w:r>
+      <w:r>
+        <w:fldChar w:fldCharType="end"/>
+      </w:r>
+    </w:p>
+    <w:p>
+      <w:pPr>
+        <w:keepNext/>
+      </w:pPr>
+      <w:r>
+        <w:rPr>
+          <w:noProof/>
+          <w:lang w:eastAsia="ru-RU"/>
+        </w:rPr>
+        <w:lastRenderedPageBreak/>
+        <w:drawing>
+          <wp:inline distT="0" distB="0" distL="0" distR="0" wp14:anchorId="0A0BC808" wp14:editId="485DDCD0">
+            <wp:extent cx="5940425" cy="2441575"/>
+            <wp:effectExtent l="0" t="0" r="0" b="0"/>
+            <wp:docPr id="6" name="Рисунок 6"/>
+            <wp:cNvGraphicFramePr>
+              <a:graphicFrameLocks xmlns:a="http://schemas.openxmlformats.org/drawingml/2006/main" noChangeAspect="1"/>
+            </wp:cNvGraphicFramePr>
+            <a:graphic xmlns:a="http://schemas.openxmlformats.org/drawingml/2006/main">
+              <a:graphicData uri="http://schemas.openxmlformats.org/drawingml/2006/picture">
+                <pic:pic xmlns:pic="http://schemas.openxmlformats.org/drawingml/2006/picture">
+                  <pic:nvPicPr>
+                    <pic:cNvPr id="6" name="plot4.png"/>
+                    <pic:cNvPicPr/>
+                  </pic:nvPicPr>
+                  <pic:blipFill>
+                    <a:blip r:embed="rId11">
+                      <a:extLst>
+                        <a:ext uri="{28A0092B-C50C-407E-A947-70E740481C1C}">
+                          <a14:useLocalDpi xmlns:a14="http://schemas.microsoft.com/office/drawing/2010/main" val="0"/>
+                        </a:ext>
+                      </a:extLst>
+                    </a:blip>
+                    <a:stretch>
+                      <a:fillRect/>
+                    </a:stretch>
+                  </pic:blipFill>
+                  <pic:spPr>
+                    <a:xfrm>
+                      <a:off x="0" y="0"/>
+                      <a:ext cx="5940425" cy="2441575"/>
+                    </a:xfrm>
+                    <a:prstGeom prst="rect">
+                      <a:avLst/>
+                    </a:prstGeom>
+                  </pic:spPr>
+                </pic:pic>
+              </a:graphicData>
+            </a:graphic>
+          </wp:inline>
+        </w:drawing>
+      </w:r>
+    </w:p>
+    <w:p>
+      <w:pPr>
+        <w:pStyle w:val="af0"/>
+        <w:jc w:val="center"/>
+      </w:pPr>
+      <w:r>
+        <w:rPr>
+          <w:sz w:val="28"/>
+        </w:rPr>
+        <w:t>Рисунок</w:t>
+      </w:r>
+      <w:r>
+        <w:t xml:space="preserve"> </w:t>
+      </w:r>
+      <w:r>
+        <w:fldChar w:fldCharType="begin"/>
+      </w:r>
+      <w:r>
+        <w:instrText xml:space="preserve"> SEQ Рисунок \* ARABIC </w:instrText>
+      </w:r>
+      <w:r>
+        <w:fldChar w:fldCharType="separate"/>
+      </w:r>
+      <w:r>
+        <w:rPr>
+          <w:noProof/>
+        </w:rPr>
+        <w:t>4</w:t>
+      </w:r>
+      <w:r>
+        <w:fldChar w:fldCharType="end"/>
+      </w:r>
+    </w:p>
     <w:p/>
     <w:sectPr>
-      <w:headerReference w:type="even" r:id="rId8"/>
-      <w:headerReference w:type="default" r:id="rId9"/>
-      <w:footerReference w:type="even" r:id="rId10"/>
-      <w:footerReference w:type="default" r:id="rId11"/>
-      <w:headerReference w:type="first" r:id="rId12"/>
-      <w:footerReference w:type="first" r:id="rId13"/>
+      <w:headerReference w:type="even" r:id="rId12"/>
+      <w:headerReference w:type="default" r:id="rId13"/>
+      <w:footerReference w:type="even" r:id="rId14"/>
+      <w:footerReference w:type="default" r:id="rId15"/>
+      <w:headerReference w:type="first" r:id="rId16"/>
+      <w:footerReference w:type="first" r:id="rId17"/>
       <w:pgSz w:w="11906" w:h="16838"/>
       <w:pgMar w:top="1134" w:right="850" w:bottom="1134" w:left="1701" w:header="708" w:footer="708" w:gutter="0"/>
       <w:cols w:space="708"/>
@@ -1318,7 +1726,7 @@
 </file>
 
 <file path=word/endnotes.xml><?xml version="1.0" encoding="utf-8"?>
-<w:endnotes xmlns:wpc="http://schemas.microsoft.com/office/word/2010/wordprocessingCanvas" xmlns:cx="http://schemas.microsoft.com/office/drawing/2014/chartex" xmlns:cx1="http://schemas.microsoft.com/office/drawing/2015/9/8/chartex" xmlns:cx2="http://schemas.microsoft.com/office/drawing/2015/10/21/chartex" xmlns:cx3="http://schemas.microsoft.com/office/drawing/2016/5/9/chartex" xmlns:cx4="http://schemas.microsoft.com/office/drawing/2016/5/10/chartex" xmlns:cx5="http://schemas.microsoft.com/office/drawing/2016/5/11/chartex" xmlns:cx6="http://schemas.microsoft.com/office/drawing/2016/5/12/chartex" xmlns:cx7="http://schemas.microsoft.com/office/drawing/2016/5/13/chartex" xmlns:cx8="http://schemas.microsoft.com/office/drawing/2016/5/14/chartex" xmlns:mc="http://schemas.openxmlformats.org/markup-compatibility/2006" xmlns:aink="http://schemas.microsoft.com/office/drawing/2016/ink" xmlns:am3d="http://schemas.microsoft.com/office/drawing/2017/model3d" xmlns:o="urn:schemas-microsoft-com:office:office" xmlns:r="http://schemas.openxmlformats.org/officeDocument/2006/relationships" xmlns:m="http://schemas.openxmlformats.org/officeDocument/2006/math" xmlns:v="urn:schemas-microsoft-com:vml" xmlns:wp14="http://schemas.microsoft.com/office/word/2010/wordprocessingDrawing" xmlns:wp="http://schemas.openxmlformats.org/drawingml/2006/wordprocessingDrawing" xmlns:w10="urn:schemas-microsoft-com:office:word" xmlns:w="http://schemas.openxmlformats.org/wordprocessingml/2006/main" xmlns:w14="http://schemas.microsoft.com/office/word/2010/wordml" xmlns:w15="http://schemas.microsoft.com/office/word/2012/wordml" xmlns:w16cex="http://schemas.microsoft.com/office/word/2018/wordml/cex" xmlns:w16cid="http://schemas.microsoft.com/office/word/2016/wordml/cid" xmlns:w16="http://schemas.microsoft.com/office/word/2018/wordml" xmlns:w16se="http://schemas.microsoft.com/office/word/2015/wordml/symex" xmlns:wpg="http://schemas.microsoft.com/office/word/2010/wordprocessingGroup" xmlns:wpi="http://schemas.microsoft.com/office/word/2010/wordprocessingInk" xmlns:wne="http://schemas.microsoft.com/office/word/2006/wordml" xmlns:wps="http://schemas.microsoft.com/office/word/2010/wordprocessingShape" mc:Ignorable="w14 w15 w16se w16cid w16 w16cex wp14">
+<w:endnotes xmlns:wpc="http://schemas.microsoft.com/office/word/2010/wordprocessingCanvas" xmlns:cx="http://schemas.microsoft.com/office/drawing/2014/chartex" xmlns:cx1="http://schemas.microsoft.com/office/drawing/2015/9/8/chartex" xmlns:mc="http://schemas.openxmlformats.org/markup-compatibility/2006" xmlns:o="urn:schemas-microsoft-com:office:office" xmlns:r="http://schemas.openxmlformats.org/officeDocument/2006/relationships" xmlns:m="http://schemas.openxmlformats.org/officeDocument/2006/math" xmlns:v="urn:schemas-microsoft-com:vml" xmlns:wp14="http://schemas.microsoft.com/office/word/2010/wordprocessingDrawing" xmlns:wp="http://schemas.openxmlformats.org/drawingml/2006/wordprocessingDrawing" xmlns:w10="urn:schemas-microsoft-com:office:word" xmlns:w="http://schemas.openxmlformats.org/wordprocessingml/2006/main" xmlns:w14="http://schemas.microsoft.com/office/word/2010/wordml" xmlns:w15="http://schemas.microsoft.com/office/word/2012/wordml" xmlns:w16se="http://schemas.microsoft.com/office/word/2015/wordml/symex" xmlns:wpg="http://schemas.microsoft.com/office/word/2010/wordprocessingGroup" xmlns:wpi="http://schemas.microsoft.com/office/word/2010/wordprocessingInk" xmlns:wne="http://schemas.microsoft.com/office/word/2006/wordml" xmlns:wps="http://schemas.microsoft.com/office/word/2010/wordprocessingShape" mc:Ignorable="w14 w15 w16se wp14">
   <w:endnote w:type="separator" w:id="-1">
     <w:p>
       <w:pPr>
@@ -1343,7 +1751,7 @@
 </file>
 
 <file path=word/footer1.xml><?xml version="1.0" encoding="utf-8"?>
-<w:ftr xmlns:wpc="http://schemas.microsoft.com/office/word/2010/wordprocessingCanvas" xmlns:cx="http://schemas.microsoft.com/office/drawing/2014/chartex" xmlns:cx1="http://schemas.microsoft.com/office/drawing/2015/9/8/chartex" xmlns:cx2="http://schemas.microsoft.com/office/drawing/2015/10/21/chartex" xmlns:cx3="http://schemas.microsoft.com/office/drawing/2016/5/9/chartex" xmlns:cx4="http://schemas.microsoft.com/office/drawing/2016/5/10/chartex" xmlns:cx5="http://schemas.microsoft.com/office/drawing/2016/5/11/chartex" xmlns:cx6="http://schemas.microsoft.com/office/drawing/2016/5/12/chartex" xmlns:cx7="http://schemas.microsoft.com/office/drawing/2016/5/13/chartex" xmlns:cx8="http://schemas.microsoft.com/office/drawing/2016/5/14/chartex" xmlns:mc="http://schemas.openxmlformats.org/markup-compatibility/2006" xmlns:aink="http://schemas.microsoft.com/office/drawing/2016/ink" xmlns:am3d="http://schemas.microsoft.com/office/drawing/2017/model3d" xmlns:o="urn:schemas-microsoft-com:office:office" xmlns:r="http://schemas.openxmlformats.org/officeDocument/2006/relationships" xmlns:m="http://schemas.openxmlformats.org/officeDocument/2006/math" xmlns:v="urn:schemas-microsoft-com:vml" xmlns:wp14="http://schemas.microsoft.com/office/word/2010/wordprocessingDrawing" xmlns:wp="http://schemas.openxmlformats.org/drawingml/2006/wordprocessingDrawing" xmlns:w10="urn:schemas-microsoft-com:office:word" xmlns:w="http://schemas.openxmlformats.org/wordprocessingml/2006/main" xmlns:w14="http://schemas.microsoft.com/office/word/2010/wordml" xmlns:w15="http://schemas.microsoft.com/office/word/2012/wordml" xmlns:w16cex="http://schemas.microsoft.com/office/word/2018/wordml/cex" xmlns:w16cid="http://schemas.microsoft.com/office/word/2016/wordml/cid" xmlns:w16="http://schemas.microsoft.com/office/word/2018/wordml" xmlns:w16se="http://schemas.microsoft.com/office/word/2015/wordml/symex" xmlns:wpg="http://schemas.microsoft.com/office/word/2010/wordprocessingGroup" xmlns:wpi="http://schemas.microsoft.com/office/word/2010/wordprocessingInk" xmlns:wne="http://schemas.microsoft.com/office/word/2006/wordml" xmlns:wps="http://schemas.microsoft.com/office/word/2010/wordprocessingShape" mc:Ignorable="w14 w15 w16se w16cid w16 w16cex wp14">
+<w:ftr xmlns:wpc="http://schemas.microsoft.com/office/word/2010/wordprocessingCanvas" xmlns:cx="http://schemas.microsoft.com/office/drawing/2014/chartex" xmlns:cx1="http://schemas.microsoft.com/office/drawing/2015/9/8/chartex" xmlns:mc="http://schemas.openxmlformats.org/markup-compatibility/2006" xmlns:o="urn:schemas-microsoft-com:office:office" xmlns:r="http://schemas.openxmlformats.org/officeDocument/2006/relationships" xmlns:m="http://schemas.openxmlformats.org/officeDocument/2006/math" xmlns:v="urn:schemas-microsoft-com:vml" xmlns:wp14="http://schemas.microsoft.com/office/word/2010/wordprocessingDrawing" xmlns:wp="http://schemas.openxmlformats.org/drawingml/2006/wordprocessingDrawing" xmlns:w10="urn:schemas-microsoft-com:office:word" xmlns:w="http://schemas.openxmlformats.org/wordprocessingml/2006/main" xmlns:w14="http://schemas.microsoft.com/office/word/2010/wordml" xmlns:w15="http://schemas.microsoft.com/office/word/2012/wordml" xmlns:w16se="http://schemas.microsoft.com/office/word/2015/wordml/symex" xmlns:wpg="http://schemas.microsoft.com/office/word/2010/wordprocessingGroup" xmlns:wpi="http://schemas.microsoft.com/office/word/2010/wordprocessingInk" xmlns:wne="http://schemas.microsoft.com/office/word/2006/wordml" xmlns:wps="http://schemas.microsoft.com/office/word/2010/wordprocessingShape" mc:Ignorable="w14 w15 w16se wp14">
   <w:p>
     <w:pPr>
       <w:pStyle w:val="a5"/>
@@ -1353,7 +1761,7 @@
 </file>
 
 <file path=word/footer2.xml><?xml version="1.0" encoding="utf-8"?>
-<w:ftr xmlns:wpc="http://schemas.microsoft.com/office/word/2010/wordprocessingCanvas" xmlns:cx="http://schemas.microsoft.com/office/drawing/2014/chartex" xmlns:cx1="http://schemas.microsoft.com/office/drawing/2015/9/8/chartex" xmlns:cx2="http://schemas.microsoft.com/office/drawing/2015/10/21/chartex" xmlns:cx3="http://schemas.microsoft.com/office/drawing/2016/5/9/chartex" xmlns:cx4="http://schemas.microsoft.com/office/drawing/2016/5/10/chartex" xmlns:cx5="http://schemas.microsoft.com/office/drawing/2016/5/11/chartex" xmlns:cx6="http://schemas.microsoft.com/office/drawing/2016/5/12/chartex" xmlns:cx7="http://schemas.microsoft.com/office/drawing/2016/5/13/chartex" xmlns:cx8="http://schemas.microsoft.com/office/drawing/2016/5/14/chartex" xmlns:mc="http://schemas.openxmlformats.org/markup-compatibility/2006" xmlns:aink="http://schemas.microsoft.com/office/drawing/2016/ink" xmlns:am3d="http://schemas.microsoft.com/office/drawing/2017/model3d" xmlns:o="urn:schemas-microsoft-com:office:office" xmlns:r="http://schemas.openxmlformats.org/officeDocument/2006/relationships" xmlns:m="http://schemas.openxmlformats.org/officeDocument/2006/math" xmlns:v="urn:schemas-microsoft-com:vml" xmlns:wp14="http://schemas.microsoft.com/office/word/2010/wordprocessingDrawing" xmlns:wp="http://schemas.openxmlformats.org/drawingml/2006/wordprocessingDrawing" xmlns:w10="urn:schemas-microsoft-com:office:word" xmlns:w="http://schemas.openxmlformats.org/wordprocessingml/2006/main" xmlns:w14="http://schemas.microsoft.com/office/word/2010/wordml" xmlns:w15="http://schemas.microsoft.com/office/word/2012/wordml" xmlns:w16cex="http://schemas.microsoft.com/office/word/2018/wordml/cex" xmlns:w16cid="http://schemas.microsoft.com/office/word/2016/wordml/cid" xmlns:w16="http://schemas.microsoft.com/office/word/2018/wordml" xmlns:w16se="http://schemas.microsoft.com/office/word/2015/wordml/symex" xmlns:wpg="http://schemas.microsoft.com/office/word/2010/wordprocessingGroup" xmlns:wpi="http://schemas.microsoft.com/office/word/2010/wordprocessingInk" xmlns:wne="http://schemas.microsoft.com/office/word/2006/wordml" xmlns:wps="http://schemas.microsoft.com/office/word/2010/wordprocessingShape" mc:Ignorable="w14 w15 w16se w16cid w16 w16cex wp14">
+<w:ftr xmlns:wpc="http://schemas.microsoft.com/office/word/2010/wordprocessingCanvas" xmlns:cx="http://schemas.microsoft.com/office/drawing/2014/chartex" xmlns:cx1="http://schemas.microsoft.com/office/drawing/2015/9/8/chartex" xmlns:mc="http://schemas.openxmlformats.org/markup-compatibility/2006" xmlns:o="urn:schemas-microsoft-com:office:office" xmlns:r="http://schemas.openxmlformats.org/officeDocument/2006/relationships" xmlns:m="http://schemas.openxmlformats.org/officeDocument/2006/math" xmlns:v="urn:schemas-microsoft-com:vml" xmlns:wp14="http://schemas.microsoft.com/office/word/2010/wordprocessingDrawing" xmlns:wp="http://schemas.openxmlformats.org/drawingml/2006/wordprocessingDrawing" xmlns:w10="urn:schemas-microsoft-com:office:word" xmlns:w="http://schemas.openxmlformats.org/wordprocessingml/2006/main" xmlns:w14="http://schemas.microsoft.com/office/word/2010/wordml" xmlns:w15="http://schemas.microsoft.com/office/word/2012/wordml" xmlns:w16se="http://schemas.microsoft.com/office/word/2015/wordml/symex" xmlns:wpg="http://schemas.microsoft.com/office/word/2010/wordprocessingGroup" xmlns:wpi="http://schemas.microsoft.com/office/word/2010/wordprocessingInk" xmlns:wne="http://schemas.microsoft.com/office/word/2006/wordml" xmlns:wps="http://schemas.microsoft.com/office/word/2010/wordprocessingShape" mc:Ignorable="w14 w15 w16se wp14">
   <w:p>
     <w:pPr>
       <w:pStyle w:val="a5"/>
@@ -1363,7 +1771,7 @@
 </file>
 
 <file path=word/footer3.xml><?xml version="1.0" encoding="utf-8"?>
-<w:ftr xmlns:wpc="http://schemas.microsoft.com/office/word/2010/wordprocessingCanvas" xmlns:cx="http://schemas.microsoft.com/office/drawing/2014/chartex" xmlns:cx1="http://schemas.microsoft.com/office/drawing/2015/9/8/chartex" xmlns:cx2="http://schemas.microsoft.com/office/drawing/2015/10/21/chartex" xmlns:cx3="http://schemas.microsoft.com/office/drawing/2016/5/9/chartex" xmlns:cx4="http://schemas.microsoft.com/office/drawing/2016/5/10/chartex" xmlns:cx5="http://schemas.microsoft.com/office/drawing/2016/5/11/chartex" xmlns:cx6="http://schemas.microsoft.com/office/drawing/2016/5/12/chartex" xmlns:cx7="http://schemas.microsoft.com/office/drawing/2016/5/13/chartex" xmlns:cx8="http://schemas.microsoft.com/office/drawing/2016/5/14/chartex" xmlns:mc="http://schemas.openxmlformats.org/markup-compatibility/2006" xmlns:aink="http://schemas.microsoft.com/office/drawing/2016/ink" xmlns:am3d="http://schemas.microsoft.com/office/drawing/2017/model3d" xmlns:o="urn:schemas-microsoft-com:office:office" xmlns:r="http://schemas.openxmlformats.org/officeDocument/2006/relationships" xmlns:m="http://schemas.openxmlformats.org/officeDocument/2006/math" xmlns:v="urn:schemas-microsoft-com:vml" xmlns:wp14="http://schemas.microsoft.com/office/word/2010/wordprocessingDrawing" xmlns:wp="http://schemas.openxmlformats.org/drawingml/2006/wordprocessingDrawing" xmlns:w10="urn:schemas-microsoft-com:office:word" xmlns:w="http://schemas.openxmlformats.org/wordprocessingml/2006/main" xmlns:w14="http://schemas.microsoft.com/office/word/2010/wordml" xmlns:w15="http://schemas.microsoft.com/office/word/2012/wordml" xmlns:w16cex="http://schemas.microsoft.com/office/word/2018/wordml/cex" xmlns:w16cid="http://schemas.microsoft.com/office/word/2016/wordml/cid" xmlns:w16="http://schemas.microsoft.com/office/word/2018/wordml" xmlns:w16se="http://schemas.microsoft.com/office/word/2015/wordml/symex" xmlns:wpg="http://schemas.microsoft.com/office/word/2010/wordprocessingGroup" xmlns:wpi="http://schemas.microsoft.com/office/word/2010/wordprocessingInk" xmlns:wne="http://schemas.microsoft.com/office/word/2006/wordml" xmlns:wps="http://schemas.microsoft.com/office/word/2010/wordprocessingShape" mc:Ignorable="w14 w15 w16se w16cid w16 w16cex wp14">
+<w:ftr xmlns:wpc="http://schemas.microsoft.com/office/word/2010/wordprocessingCanvas" xmlns:cx="http://schemas.microsoft.com/office/drawing/2014/chartex" xmlns:cx1="http://schemas.microsoft.com/office/drawing/2015/9/8/chartex" xmlns:mc="http://schemas.openxmlformats.org/markup-compatibility/2006" xmlns:o="urn:schemas-microsoft-com:office:office" xmlns:r="http://schemas.openxmlformats.org/officeDocument/2006/relationships" xmlns:m="http://schemas.openxmlformats.org/officeDocument/2006/math" xmlns:v="urn:schemas-microsoft-com:vml" xmlns:wp14="http://schemas.microsoft.com/office/word/2010/wordprocessingDrawing" xmlns:wp="http://schemas.openxmlformats.org/drawingml/2006/wordprocessingDrawing" xmlns:w10="urn:schemas-microsoft-com:office:word" xmlns:w="http://schemas.openxmlformats.org/wordprocessingml/2006/main" xmlns:w14="http://schemas.microsoft.com/office/word/2010/wordml" xmlns:w15="http://schemas.microsoft.com/office/word/2012/wordml" xmlns:w16se="http://schemas.microsoft.com/office/word/2015/wordml/symex" xmlns:wpg="http://schemas.microsoft.com/office/word/2010/wordprocessingGroup" xmlns:wpi="http://schemas.microsoft.com/office/word/2010/wordprocessingInk" xmlns:wne="http://schemas.microsoft.com/office/word/2006/wordml" xmlns:wps="http://schemas.microsoft.com/office/word/2010/wordprocessingShape" mc:Ignorable="w14 w15 w16se wp14">
   <w:p>
     <w:pPr>
       <w:pStyle w:val="a5"/>
@@ -1373,7 +1781,7 @@
 </file>
 
 <file path=word/footnotes.xml><?xml version="1.0" encoding="utf-8"?>
-<w:footnotes xmlns:wpc="http://schemas.microsoft.com/office/word/2010/wordprocessingCanvas" xmlns:cx="http://schemas.microsoft.com/office/drawing/2014/chartex" xmlns:cx1="http://schemas.microsoft.com/office/drawing/2015/9/8/chartex" xmlns:cx2="http://schemas.microsoft.com/office/drawing/2015/10/21/chartex" xmlns:cx3="http://schemas.microsoft.com/office/drawing/2016/5/9/chartex" xmlns:cx4="http://schemas.microsoft.com/office/drawing/2016/5/10/chartex" xmlns:cx5="http://schemas.microsoft.com/office/drawing/2016/5/11/chartex" xmlns:cx6="http://schemas.microsoft.com/office/drawing/2016/5/12/chartex" xmlns:cx7="http://schemas.microsoft.com/office/drawing/2016/5/13/chartex" xmlns:cx8="http://schemas.microsoft.com/office/drawing/2016/5/14/chartex" xmlns:mc="http://schemas.openxmlformats.org/markup-compatibility/2006" xmlns:aink="http://schemas.microsoft.com/office/drawing/2016/ink" xmlns:am3d="http://schemas.microsoft.com/office/drawing/2017/model3d" xmlns:o="urn:schemas-microsoft-com:office:office" xmlns:r="http://schemas.openxmlformats.org/officeDocument/2006/relationships" xmlns:m="http://schemas.openxmlformats.org/officeDocument/2006/math" xmlns:v="urn:schemas-microsoft-com:vml" xmlns:wp14="http://schemas.microsoft.com/office/word/2010/wordprocessingDrawing" xmlns:wp="http://schemas.openxmlformats.org/drawingml/2006/wordprocessingDrawing" xmlns:w10="urn:schemas-microsoft-com:office:word" xmlns:w="http://schemas.openxmlformats.org/wordprocessingml/2006/main" xmlns:w14="http://schemas.microsoft.com/office/word/2010/wordml" xmlns:w15="http://schemas.microsoft.com/office/word/2012/wordml" xmlns:w16cex="http://schemas.microsoft.com/office/word/2018/wordml/cex" xmlns:w16cid="http://schemas.microsoft.com/office/word/2016/wordml/cid" xmlns:w16="http://schemas.microsoft.com/office/word/2018/wordml" xmlns:w16se="http://schemas.microsoft.com/office/word/2015/wordml/symex" xmlns:wpg="http://schemas.microsoft.com/office/word/2010/wordprocessingGroup" xmlns:wpi="http://schemas.microsoft.com/office/word/2010/wordprocessingInk" xmlns:wne="http://schemas.microsoft.com/office/word/2006/wordml" xmlns:wps="http://schemas.microsoft.com/office/word/2010/wordprocessingShape" mc:Ignorable="w14 w15 w16se w16cid w16 w16cex wp14">
+<w:footnotes xmlns:wpc="http://schemas.microsoft.com/office/word/2010/wordprocessingCanvas" xmlns:cx="http://schemas.microsoft.com/office/drawing/2014/chartex" xmlns:cx1="http://schemas.microsoft.com/office/drawing/2015/9/8/chartex" xmlns:mc="http://schemas.openxmlformats.org/markup-compatibility/2006" xmlns:o="urn:schemas-microsoft-com:office:office" xmlns:r="http://schemas.openxmlformats.org/officeDocument/2006/relationships" xmlns:m="http://schemas.openxmlformats.org/officeDocument/2006/math" xmlns:v="urn:schemas-microsoft-com:vml" xmlns:wp14="http://schemas.microsoft.com/office/word/2010/wordprocessingDrawing" xmlns:wp="http://schemas.openxmlformats.org/drawingml/2006/wordprocessingDrawing" xmlns:w10="urn:schemas-microsoft-com:office:word" xmlns:w="http://schemas.openxmlformats.org/wordprocessingml/2006/main" xmlns:w14="http://schemas.microsoft.com/office/word/2010/wordml" xmlns:w15="http://schemas.microsoft.com/office/word/2012/wordml" xmlns:w16se="http://schemas.microsoft.com/office/word/2015/wordml/symex" xmlns:wpg="http://schemas.microsoft.com/office/word/2010/wordprocessingGroup" xmlns:wpi="http://schemas.microsoft.com/office/word/2010/wordprocessingInk" xmlns:wne="http://schemas.microsoft.com/office/word/2006/wordml" xmlns:wps="http://schemas.microsoft.com/office/word/2010/wordprocessingShape" mc:Ignorable="w14 w15 w16se wp14">
   <w:footnote w:type="separator" w:id="-1">
     <w:p>
       <w:pPr>
@@ -1392,13 +1800,61 @@
       <w:r>
         <w:continuationSeparator/>
       </w:r>
+    </w:p>
+  </w:footnote>
+  <w:footnote w:id="1">
+    <w:p>
+      <w:pPr>
+        <w:pStyle w:val="a7"/>
+      </w:pPr>
+      <w:r>
+        <w:rPr>
+          <w:rStyle w:val="a9"/>
+        </w:rPr>
+        <w:footnoteRef/>
+      </w:r>
+      <w:r>
+        <w:t xml:space="preserve"> </w:t>
+      </w:r>
+      <w:hyperlink r:id="rId1" w:history="1">
+        <w:r>
+          <w:rPr>
+            <w:rStyle w:val="ab"/>
+          </w:rPr>
+          <w:t>https://github.com/chrishulbert/crypto/blob/master/c/c_aes.c</w:t>
+        </w:r>
+      </w:hyperlink>
+    </w:p>
+  </w:footnote>
+  <w:footnote w:id="2">
+    <w:p>
+      <w:pPr>
+        <w:pStyle w:val="a7"/>
+      </w:pPr>
+      <w:r>
+        <w:rPr>
+          <w:rStyle w:val="a9"/>
+        </w:rPr>
+        <w:footnoteRef/>
+      </w:r>
+      <w:r>
+        <w:t xml:space="preserve"> </w:t>
+      </w:r>
+      <w:hyperlink r:id="rId2" w:history="1">
+        <w:r>
+          <w:rPr>
+            <w:rStyle w:val="ab"/>
+          </w:rPr>
+          <w:t>https://github.com/devershichandra27/C-implementation-of-AES</w:t>
+        </w:r>
+      </w:hyperlink>
     </w:p>
   </w:footnote>
 </w:footnotes>
 </file>
 
 <file path=word/header1.xml><?xml version="1.0" encoding="utf-8"?>
-<w:hdr xmlns:wpc="http://schemas.microsoft.com/office/word/2010/wordprocessingCanvas" xmlns:cx="http://schemas.microsoft.com/office/drawing/2014/chartex" xmlns:cx1="http://schemas.microsoft.com/office/drawing/2015/9/8/chartex" xmlns:cx2="http://schemas.microsoft.com/office/drawing/2015/10/21/chartex" xmlns:cx3="http://schemas.microsoft.com/office/drawing/2016/5/9/chartex" xmlns:cx4="http://schemas.microsoft.com/office/drawing/2016/5/10/chartex" xmlns:cx5="http://schemas.microsoft.com/office/drawing/2016/5/11/chartex" xmlns:cx6="http://schemas.microsoft.com/office/drawing/2016/5/12/chartex" xmlns:cx7="http://schemas.microsoft.com/office/drawing/2016/5/13/chartex" xmlns:cx8="http://schemas.microsoft.com/office/drawing/2016/5/14/chartex" xmlns:mc="http://schemas.openxmlformats.org/markup-compatibility/2006" xmlns:aink="http://schemas.microsoft.com/office/drawing/2016/ink" xmlns:am3d="http://schemas.microsoft.com/office/drawing/2017/model3d" xmlns:o="urn:schemas-microsoft-com:office:office" xmlns:r="http://schemas.openxmlformats.org/officeDocument/2006/relationships" xmlns:m="http://schemas.openxmlformats.org/officeDocument/2006/math" xmlns:v="urn:schemas-microsoft-com:vml" xmlns:wp14="http://schemas.microsoft.com/office/word/2010/wordprocessingDrawing" xmlns:wp="http://schemas.openxmlformats.org/drawingml/2006/wordprocessingDrawing" xmlns:w10="urn:schemas-microsoft-com:office:word" xmlns:w="http://schemas.openxmlformats.org/wordprocessingml/2006/main" xmlns:w14="http://schemas.microsoft.com/office/word/2010/wordml" xmlns:w15="http://schemas.microsoft.com/office/word/2012/wordml" xmlns:w16cex="http://schemas.microsoft.com/office/word/2018/wordml/cex" xmlns:w16cid="http://schemas.microsoft.com/office/word/2016/wordml/cid" xmlns:w16="http://schemas.microsoft.com/office/word/2018/wordml" xmlns:w16se="http://schemas.microsoft.com/office/word/2015/wordml/symex" xmlns:wpg="http://schemas.microsoft.com/office/word/2010/wordprocessingGroup" xmlns:wpi="http://schemas.microsoft.com/office/word/2010/wordprocessingInk" xmlns:wne="http://schemas.microsoft.com/office/word/2006/wordml" xmlns:wps="http://schemas.microsoft.com/office/word/2010/wordprocessingShape" mc:Ignorable="w14 w15 w16se w16cid w16 w16cex wp14">
+<w:hdr xmlns:wpc="http://schemas.microsoft.com/office/word/2010/wordprocessingCanvas" xmlns:cx="http://schemas.microsoft.com/office/drawing/2014/chartex" xmlns:cx1="http://schemas.microsoft.com/office/drawing/2015/9/8/chartex" xmlns:mc="http://schemas.openxmlformats.org/markup-compatibility/2006" xmlns:o="urn:schemas-microsoft-com:office:office" xmlns:r="http://schemas.openxmlformats.org/officeDocument/2006/relationships" xmlns:m="http://schemas.openxmlformats.org/officeDocument/2006/math" xmlns:v="urn:schemas-microsoft-com:vml" xmlns:wp14="http://schemas.microsoft.com/office/word/2010/wordprocessingDrawing" xmlns:wp="http://schemas.openxmlformats.org/drawingml/2006/wordprocessingDrawing" xmlns:w10="urn:schemas-microsoft-com:office:word" xmlns:w="http://schemas.openxmlformats.org/wordprocessingml/2006/main" xmlns:w14="http://schemas.microsoft.com/office/word/2010/wordml" xmlns:w15="http://schemas.microsoft.com/office/word/2012/wordml" xmlns:w16se="http://schemas.microsoft.com/office/word/2015/wordml/symex" xmlns:wpg="http://schemas.microsoft.com/office/word/2010/wordprocessingGroup" xmlns:wpi="http://schemas.microsoft.com/office/word/2010/wordprocessingInk" xmlns:wne="http://schemas.microsoft.com/office/word/2006/wordml" xmlns:wps="http://schemas.microsoft.com/office/word/2010/wordprocessingShape" mc:Ignorable="w14 w15 w16se wp14">
   <w:p>
     <w:pPr>
       <w:pStyle w:val="a3"/>
@@ -1408,7 +1864,7 @@
 </file>
 
 <file path=word/header2.xml><?xml version="1.0" encoding="utf-8"?>
-<w:hdr xmlns:wpc="http://schemas.microsoft.com/office/word/2010/wordprocessingCanvas" xmlns:cx="http://schemas.microsoft.com/office/drawing/2014/chartex" xmlns:cx1="http://schemas.microsoft.com/office/drawing/2015/9/8/chartex" xmlns:cx2="http://schemas.microsoft.com/office/drawing/2015/10/21/chartex" xmlns:cx3="http://schemas.microsoft.com/office/drawing/2016/5/9/chartex" xmlns:cx4="http://schemas.microsoft.com/office/drawing/2016/5/10/chartex" xmlns:cx5="http://schemas.microsoft.com/office/drawing/2016/5/11/chartex" xmlns:cx6="http://schemas.microsoft.com/office/drawing/2016/5/12/chartex" xmlns:cx7="http://schemas.microsoft.com/office/drawing/2016/5/13/chartex" xmlns:cx8="http://schemas.microsoft.com/office/drawing/2016/5/14/chartex" xmlns:mc="http://schemas.openxmlformats.org/markup-compatibility/2006" xmlns:aink="http://schemas.microsoft.com/office/drawing/2016/ink" xmlns:am3d="http://schemas.microsoft.com/office/drawing/2017/model3d" xmlns:o="urn:schemas-microsoft-com:office:office" xmlns:r="http://schemas.openxmlformats.org/officeDocument/2006/relationships" xmlns:m="http://schemas.openxmlformats.org/officeDocument/2006/math" xmlns:v="urn:schemas-microsoft-com:vml" xmlns:wp14="http://schemas.microsoft.com/office/word/2010/wordprocessingDrawing" xmlns:wp="http://schemas.openxmlformats.org/drawingml/2006/wordprocessingDrawing" xmlns:w10="urn:schemas-microsoft-com:office:word" xmlns:w="http://schemas.openxmlformats.org/wordprocessingml/2006/main" xmlns:w14="http://schemas.microsoft.com/office/word/2010/wordml" xmlns:w15="http://schemas.microsoft.com/office/word/2012/wordml" xmlns:w16cex="http://schemas.microsoft.com/office/word/2018/wordml/cex" xmlns:w16cid="http://schemas.microsoft.com/office/word/2016/wordml/cid" xmlns:w16="http://schemas.microsoft.com/office/word/2018/wordml" xmlns:w16se="http://schemas.microsoft.com/office/word/2015/wordml/symex" xmlns:wpg="http://schemas.microsoft.com/office/word/2010/wordprocessingGroup" xmlns:wpi="http://schemas.microsoft.com/office/word/2010/wordprocessingInk" xmlns:wne="http://schemas.microsoft.com/office/word/2006/wordml" xmlns:wps="http://schemas.microsoft.com/office/word/2010/wordprocessingShape" mc:Ignorable="w14 w15 w16se w16cid w16 w16cex wp14">
+<w:hdr xmlns:wpc="http://schemas.microsoft.com/office/word/2010/wordprocessingCanvas" xmlns:cx="http://schemas.microsoft.com/office/drawing/2014/chartex" xmlns:cx1="http://schemas.microsoft.com/office/drawing/2015/9/8/chartex" xmlns:mc="http://schemas.openxmlformats.org/markup-compatibility/2006" xmlns:o="urn:schemas-microsoft-com:office:office" xmlns:r="http://schemas.openxmlformats.org/officeDocument/2006/relationships" xmlns:m="http://schemas.openxmlformats.org/officeDocument/2006/math" xmlns:v="urn:schemas-microsoft-com:vml" xmlns:wp14="http://schemas.microsoft.com/office/word/2010/wordprocessingDrawing" xmlns:wp="http://schemas.openxmlformats.org/drawingml/2006/wordprocessingDrawing" xmlns:w10="urn:schemas-microsoft-com:office:word" xmlns:w="http://schemas.openxmlformats.org/wordprocessingml/2006/main" xmlns:w14="http://schemas.microsoft.com/office/word/2010/wordml" xmlns:w15="http://schemas.microsoft.com/office/word/2012/wordml" xmlns:w16se="http://schemas.microsoft.com/office/word/2015/wordml/symex" xmlns:wpg="http://schemas.microsoft.com/office/word/2010/wordprocessingGroup" xmlns:wpi="http://schemas.microsoft.com/office/word/2010/wordprocessingInk" xmlns:wne="http://schemas.microsoft.com/office/word/2006/wordml" xmlns:wps="http://schemas.microsoft.com/office/word/2010/wordprocessingShape" mc:Ignorable="w14 w15 w16se wp14">
   <w:p>
     <w:pPr>
       <w:pStyle w:val="a3"/>
@@ -1418,7 +1874,7 @@
 </file>
 
 <file path=word/header3.xml><?xml version="1.0" encoding="utf-8"?>
-<w:hdr xmlns:wpc="http://schemas.microsoft.com/office/word/2010/wordprocessingCanvas" xmlns:cx="http://schemas.microsoft.com/office/drawing/2014/chartex" xmlns:cx1="http://schemas.microsoft.com/office/drawing/2015/9/8/chartex" xmlns:cx2="http://schemas.microsoft.com/office/drawing/2015/10/21/chartex" xmlns:cx3="http://schemas.microsoft.com/office/drawing/2016/5/9/chartex" xmlns:cx4="http://schemas.microsoft.com/office/drawing/2016/5/10/chartex" xmlns:cx5="http://schemas.microsoft.com/office/drawing/2016/5/11/chartex" xmlns:cx6="http://schemas.microsoft.com/office/drawing/2016/5/12/chartex" xmlns:cx7="http://schemas.microsoft.com/office/drawing/2016/5/13/chartex" xmlns:cx8="http://schemas.microsoft.com/office/drawing/2016/5/14/chartex" xmlns:mc="http://schemas.openxmlformats.org/markup-compatibility/2006" xmlns:aink="http://schemas.microsoft.com/office/drawing/2016/ink" xmlns:am3d="http://schemas.microsoft.com/office/drawing/2017/model3d" xmlns:o="urn:schemas-microsoft-com:office:office" xmlns:r="http://schemas.openxmlformats.org/officeDocument/2006/relationships" xmlns:m="http://schemas.openxmlformats.org/officeDocument/2006/math" xmlns:v="urn:schemas-microsoft-com:vml" xmlns:wp14="http://schemas.microsoft.com/office/word/2010/wordprocessingDrawing" xmlns:wp="http://schemas.openxmlformats.org/drawingml/2006/wordprocessingDrawing" xmlns:w10="urn:schemas-microsoft-com:office:word" xmlns:w="http://schemas.openxmlformats.org/wordprocessingml/2006/main" xmlns:w14="http://schemas.microsoft.com/office/word/2010/wordml" xmlns:w15="http://schemas.microsoft.com/office/word/2012/wordml" xmlns:w16cex="http://schemas.microsoft.com/office/word/2018/wordml/cex" xmlns:w16cid="http://schemas.microsoft.com/office/word/2016/wordml/cid" xmlns:w16="http://schemas.microsoft.com/office/word/2018/wordml" xmlns:w16se="http://schemas.microsoft.com/office/word/2015/wordml/symex" xmlns:wpg="http://schemas.microsoft.com/office/word/2010/wordprocessingGroup" xmlns:wpi="http://schemas.microsoft.com/office/word/2010/wordprocessingInk" xmlns:wne="http://schemas.microsoft.com/office/word/2006/wordml" xmlns:wps="http://schemas.microsoft.com/office/word/2010/wordprocessingShape" mc:Ignorable="w14 w15 w16se w16cid w16 w16cex wp14">
+<w:hdr xmlns:wpc="http://schemas.microsoft.com/office/word/2010/wordprocessingCanvas" xmlns:cx="http://schemas.microsoft.com/office/drawing/2014/chartex" xmlns:cx1="http://schemas.microsoft.com/office/drawing/2015/9/8/chartex" xmlns:mc="http://schemas.openxmlformats.org/markup-compatibility/2006" xmlns:o="urn:schemas-microsoft-com:office:office" xmlns:r="http://schemas.openxmlformats.org/officeDocument/2006/relationships" xmlns:m="http://schemas.openxmlformats.org/officeDocument/2006/math" xmlns:v="urn:schemas-microsoft-com:vml" xmlns:wp14="http://schemas.microsoft.com/office/word/2010/wordprocessingDrawing" xmlns:wp="http://schemas.openxmlformats.org/drawingml/2006/wordprocessingDrawing" xmlns:w10="urn:schemas-microsoft-com:office:word" xmlns:w="http://schemas.openxmlformats.org/wordprocessingml/2006/main" xmlns:w14="http://schemas.microsoft.com/office/word/2010/wordml" xmlns:w15="http://schemas.microsoft.com/office/word/2012/wordml" xmlns:w16se="http://schemas.microsoft.com/office/word/2015/wordml/symex" xmlns:wpg="http://schemas.microsoft.com/office/word/2010/wordprocessingGroup" xmlns:wpi="http://schemas.microsoft.com/office/word/2010/wordprocessingInk" xmlns:wne="http://schemas.microsoft.com/office/word/2006/wordml" xmlns:wps="http://schemas.microsoft.com/office/word/2010/wordprocessingShape" mc:Ignorable="w14 w15 w16se wp14">
   <w:p>
     <w:pPr>
       <w:pStyle w:val="a3"/>
@@ -1428,7 +1884,7 @@
 </file>
 
 <file path=word/numbering.xml><?xml version="1.0" encoding="utf-8"?>
-<w:numbering xmlns:wpc="http://schemas.microsoft.com/office/word/2010/wordprocessingCanvas" xmlns:cx="http://schemas.microsoft.com/office/drawing/2014/chartex" xmlns:cx1="http://schemas.microsoft.com/office/drawing/2015/9/8/chartex" xmlns:cx2="http://schemas.microsoft.com/office/drawing/2015/10/21/chartex" xmlns:cx3="http://schemas.microsoft.com/office/drawing/2016/5/9/chartex" xmlns:cx4="http://schemas.microsoft.com/office/drawing/2016/5/10/chartex" xmlns:cx5="http://schemas.microsoft.com/office/drawing/2016/5/11/chartex" xmlns:cx6="http://schemas.microsoft.com/office/drawing/2016/5/12/chartex" xmlns:cx7="http://schemas.microsoft.com/office/drawing/2016/5/13/chartex" xmlns:cx8="http://schemas.microsoft.com/office/drawing/2016/5/14/chartex" xmlns:mc="http://schemas.openxmlformats.org/markup-compatibility/2006" xmlns:aink="http://schemas.microsoft.com/office/drawing/2016/ink" xmlns:am3d="http://schemas.microsoft.com/office/drawing/2017/model3d" xmlns:o="urn:schemas-microsoft-com:office:office" xmlns:r="http://schemas.openxmlformats.org/officeDocument/2006/relationships" xmlns:m="http://schemas.openxmlformats.org/officeDocument/2006/math" xmlns:v="urn:schemas-microsoft-com:vml" xmlns:wp14="http://schemas.microsoft.com/office/word/2010/wordprocessingDrawing" xmlns:wp="http://schemas.openxmlformats.org/drawingml/2006/wordprocessingDrawing" xmlns:w10="urn:schemas-microsoft-com:office:word" xmlns:w="http://schemas.openxmlformats.org/wordprocessingml/2006/main" xmlns:w14="http://schemas.microsoft.com/office/word/2010/wordml" xmlns:w15="http://schemas.microsoft.com/office/word/2012/wordml" xmlns:w16cex="http://schemas.microsoft.com/office/word/2018/wordml/cex" xmlns:w16cid="http://schemas.microsoft.com/office/word/2016/wordml/cid" xmlns:w16="http://schemas.microsoft.com/office/word/2018/wordml" xmlns:w16se="http://schemas.microsoft.com/office/word/2015/wordml/symex" xmlns:wpg="http://schemas.microsoft.com/office/word/2010/wordprocessingGroup" xmlns:wpi="http://schemas.microsoft.com/office/word/2010/wordprocessingInk" xmlns:wne="http://schemas.microsoft.com/office/word/2006/wordml" xmlns:wps="http://schemas.microsoft.com/office/word/2010/wordprocessingShape" mc:Ignorable="w14 w15 w16se w16cid w16 w16cex wp14">
+<w:numbering xmlns:wpc="http://schemas.microsoft.com/office/word/2010/wordprocessingCanvas" xmlns:cx="http://schemas.microsoft.com/office/drawing/2014/chartex" xmlns:cx1="http://schemas.microsoft.com/office/drawing/2015/9/8/chartex" xmlns:mc="http://schemas.openxmlformats.org/markup-compatibility/2006" xmlns:o="urn:schemas-microsoft-com:office:office" xmlns:r="http://schemas.openxmlformats.org/officeDocument/2006/relationships" xmlns:m="http://schemas.openxmlformats.org/officeDocument/2006/math" xmlns:v="urn:schemas-microsoft-com:vml" xmlns:wp14="http://schemas.microsoft.com/office/word/2010/wordprocessingDrawing" xmlns:wp="http://schemas.openxmlformats.org/drawingml/2006/wordprocessingDrawing" xmlns:w10="urn:schemas-microsoft-com:office:word" xmlns:w="http://schemas.openxmlformats.org/wordprocessingml/2006/main" xmlns:w14="http://schemas.microsoft.com/office/word/2010/wordml" xmlns:w15="http://schemas.microsoft.com/office/word/2012/wordml" xmlns:w16se="http://schemas.microsoft.com/office/word/2015/wordml/symex" xmlns:wpg="http://schemas.microsoft.com/office/word/2010/wordprocessingGroup" xmlns:wpi="http://schemas.microsoft.com/office/word/2010/wordprocessingInk" xmlns:wne="http://schemas.microsoft.com/office/word/2006/wordml" xmlns:wps="http://schemas.microsoft.com/office/word/2010/wordprocessingShape" mc:Ignorable="w14 w15 w16se wp14">
   <w:abstractNum w:abstractNumId="0" w15:restartNumberingAfterBreak="0">
     <w:nsid w:val="03E63FA1"/>
     <w:multiLevelType w:val="multilevel"/>
@@ -2568,6 +3024,95 @@
     </w:lvl>
   </w:abstractNum>
   <w:abstractNum w:abstractNumId="10" w15:restartNumberingAfterBreak="0">
+    <w:nsid w:val="52D90767"/>
+    <w:multiLevelType w:val="hybridMultilevel"/>
+    <w:tmpl w:val="1BCCD496"/>
+    <w:lvl w:ilvl="0" w:tplc="FFFADB92">
+      <w:start w:val="1"/>
+      <w:numFmt w:val="decimal"/>
+      <w:lvlText w:val="%1."/>
+      <w:lvlJc w:val="left"/>
+      <w:pPr>
+        <w:ind w:left="1069" w:hanging="360"/>
+      </w:pPr>
+      <w:rPr>
+        <w:rFonts w:hint="default"/>
+      </w:rPr>
+    </w:lvl>
+    <w:lvl w:ilvl="1" w:tplc="04190019" w:tentative="1">
+      <w:start w:val="1"/>
+      <w:numFmt w:val="lowerLetter"/>
+      <w:lvlText w:val="%2."/>
+      <w:lvlJc w:val="left"/>
+      <w:pPr>
+        <w:ind w:left="1789" w:hanging="360"/>
+      </w:pPr>
+    </w:lvl>
+    <w:lvl w:ilvl="2" w:tplc="0419001B" w:tentative="1">
+      <w:start w:val="1"/>
+      <w:numFmt w:val="lowerRoman"/>
+      <w:lvlText w:val="%3."/>
+      <w:lvlJc w:val="right"/>
+      <w:pPr>
+        <w:ind w:left="2509" w:hanging="180"/>
+      </w:pPr>
+    </w:lvl>
+    <w:lvl w:ilvl="3" w:tplc="0419000F" w:tentative="1">
+      <w:start w:val="1"/>
+      <w:numFmt w:val="decimal"/>
+      <w:lvlText w:val="%4."/>
+      <w:lvlJc w:val="left"/>
+      <w:pPr>
+        <w:ind w:left="3229" w:hanging="360"/>
+      </w:pPr>
+    </w:lvl>
+    <w:lvl w:ilvl="4" w:tplc="04190019" w:tentative="1">
+      <w:start w:val="1"/>
+      <w:numFmt w:val="lowerLetter"/>
+      <w:lvlText w:val="%5."/>
+      <w:lvlJc w:val="left"/>
+      <w:pPr>
+        <w:ind w:left="3949" w:hanging="360"/>
+      </w:pPr>
+    </w:lvl>
+    <w:lvl w:ilvl="5" w:tplc="0419001B" w:tentative="1">
+      <w:start w:val="1"/>
+      <w:numFmt w:val="lowerRoman"/>
+      <w:lvlText w:val="%6."/>
+      <w:lvlJc w:val="right"/>
+      <w:pPr>
+        <w:ind w:left="4669" w:hanging="180"/>
+      </w:pPr>
+    </w:lvl>
+    <w:lvl w:ilvl="6" w:tplc="0419000F" w:tentative="1">
+      <w:start w:val="1"/>
+      <w:numFmt w:val="decimal"/>
+      <w:lvlText w:val="%7."/>
+      <w:lvlJc w:val="left"/>
+      <w:pPr>
+        <w:ind w:left="5389" w:hanging="360"/>
+      </w:pPr>
+    </w:lvl>
+    <w:lvl w:ilvl="7" w:tplc="04190019" w:tentative="1">
+      <w:start w:val="1"/>
+      <w:numFmt w:val="lowerLetter"/>
+      <w:lvlText w:val="%8."/>
+      <w:lvlJc w:val="left"/>
+      <w:pPr>
+        <w:ind w:left="6109" w:hanging="360"/>
+      </w:pPr>
+    </w:lvl>
+    <w:lvl w:ilvl="8" w:tplc="0419001B" w:tentative="1">
+      <w:start w:val="1"/>
+      <w:numFmt w:val="lowerRoman"/>
+      <w:lvlText w:val="%9."/>
+      <w:lvlJc w:val="right"/>
+      <w:pPr>
+        <w:ind w:left="6829" w:hanging="180"/>
+      </w:pPr>
+    </w:lvl>
+  </w:abstractNum>
+  <w:abstractNum w:abstractNumId="11" w15:restartNumberingAfterBreak="0">
     <w:nsid w:val="5D793367"/>
     <w:multiLevelType w:val="hybridMultilevel"/>
     <w:tmpl w:val="B4409F58"/>
@@ -2656,7 +3201,7 @@
       </w:pPr>
     </w:lvl>
   </w:abstractNum>
-  <w:abstractNum w:abstractNumId="11" w15:restartNumberingAfterBreak="0">
+  <w:abstractNum w:abstractNumId="12" w15:restartNumberingAfterBreak="0">
     <w:nsid w:val="614A2E1D"/>
     <w:multiLevelType w:val="hybridMultilevel"/>
     <w:tmpl w:val="B0263990"/>
@@ -2742,7 +3287,7 @@
       </w:pPr>
     </w:lvl>
   </w:abstractNum>
-  <w:abstractNum w:abstractNumId="12" w15:restartNumberingAfterBreak="0">
+  <w:abstractNum w:abstractNumId="13" w15:restartNumberingAfterBreak="0">
     <w:nsid w:val="675E52D6"/>
     <w:multiLevelType w:val="hybridMultilevel"/>
     <w:tmpl w:val="C8CA8A3A"/>
@@ -2831,7 +3376,7 @@
       </w:pPr>
     </w:lvl>
   </w:abstractNum>
-  <w:abstractNum w:abstractNumId="13" w15:restartNumberingAfterBreak="0">
+  <w:abstractNum w:abstractNumId="14" w15:restartNumberingAfterBreak="0">
     <w:nsid w:val="679166A6"/>
     <w:multiLevelType w:val="hybridMultilevel"/>
     <w:tmpl w:val="680E3C0C"/>
@@ -2960,7 +3505,7 @@
     <w:abstractNumId w:val="7"/>
   </w:num>
   <w:num w:numId="6">
-    <w:abstractNumId w:val="12"/>
+    <w:abstractNumId w:val="13"/>
   </w:num>
   <w:num w:numId="7">
     <w:abstractNumId w:val="0"/>
@@ -2978,19 +3523,22 @@
     <w:abstractNumId w:val="6"/>
   </w:num>
   <w:num w:numId="12">
-    <w:abstractNumId w:val="13"/>
+    <w:abstractNumId w:val="14"/>
   </w:num>
   <w:num w:numId="13">
+    <w:abstractNumId w:val="12"/>
+  </w:num>
+  <w:num w:numId="14">
     <w:abstractNumId w:val="11"/>
   </w:num>
-  <w:num w:numId="14">
+  <w:num w:numId="15">
     <w:abstractNumId w:val="10"/>
   </w:num>
 </w:numbering>
 </file>
 
 <file path=word/styles.xml><?xml version="1.0" encoding="utf-8"?>
-<w:styles xmlns:mc="http://schemas.openxmlformats.org/markup-compatibility/2006" xmlns:r="http://schemas.openxmlformats.org/officeDocument/2006/relationships" xmlns:w="http://schemas.openxmlformats.org/wordprocessingml/2006/main" xmlns:w14="http://schemas.microsoft.com/office/word/2010/wordml" xmlns:w15="http://schemas.microsoft.com/office/word/2012/wordml" xmlns:w16cex="http://schemas.microsoft.com/office/word/2018/wordml/cex" xmlns:w16cid="http://schemas.microsoft.com/office/word/2016/wordml/cid" xmlns:w16="http://schemas.microsoft.com/office/word/2018/wordml" xmlns:w16se="http://schemas.microsoft.com/office/word/2015/wordml/symex" mc:Ignorable="w14 w15 w16se w16cid w16 w16cex">
+<w:styles xmlns:mc="http://schemas.openxmlformats.org/markup-compatibility/2006" xmlns:r="http://schemas.openxmlformats.org/officeDocument/2006/relationships" xmlns:w="http://schemas.openxmlformats.org/wordprocessingml/2006/main" xmlns:w14="http://schemas.microsoft.com/office/word/2010/wordml" xmlns:w15="http://schemas.microsoft.com/office/word/2012/wordml" xmlns:w16se="http://schemas.microsoft.com/office/word/2015/wordml/symex" mc:Ignorable="w14 w15 w16se">
   <w:docDefaults>
     <w:rPrDefault>
       <w:rPr>
@@ -3006,7 +3554,7 @@
       </w:pPr>
     </w:pPrDefault>
   </w:docDefaults>
-  <w:latentStyles w:defLockedState="0" w:defUIPriority="99" w:defSemiHidden="0" w:defUnhideWhenUsed="0" w:defQFormat="0" w:count="376">
+  <w:latentStyles w:defLockedState="0" w:defUIPriority="99" w:defSemiHidden="0" w:defUnhideWhenUsed="0" w:defQFormat="0" w:count="371">
     <w:lsdException w:name="Normal" w:uiPriority="0" w:qFormat="1"/>
     <w:lsdException w:name="heading 1" w:uiPriority="9" w:qFormat="1"/>
     <w:lsdException w:name="heading 2" w:semiHidden="1" w:uiPriority="9" w:unhideWhenUsed="1" w:qFormat="1"/>
@@ -3112,6 +3660,7 @@
     <w:lsdException w:name="HTML Sample" w:semiHidden="1" w:unhideWhenUsed="1"/>
     <w:lsdException w:name="HTML Typewriter" w:semiHidden="1" w:unhideWhenUsed="1"/>
     <w:lsdException w:name="HTML Variable" w:semiHidden="1" w:unhideWhenUsed="1"/>
+    <w:lsdException w:name="Normal Table" w:semiHidden="1" w:unhideWhenUsed="1"/>
     <w:lsdException w:name="annotation subject" w:semiHidden="1" w:unhideWhenUsed="1"/>
     <w:lsdException w:name="No List" w:semiHidden="1" w:unhideWhenUsed="1"/>
     <w:lsdException w:name="Outline List 1" w:semiHidden="1" w:unhideWhenUsed="1"/>
@@ -3154,8 +3703,11 @@
     <w:lsdException w:name="Table Contemporary" w:semiHidden="1" w:unhideWhenUsed="1"/>
     <w:lsdException w:name="Table Elegant" w:semiHidden="1" w:unhideWhenUsed="1"/>
     <w:lsdException w:name="Table Professional" w:semiHidden="1" w:unhideWhenUsed="1"/>
+    <w:lsdException w:name="Table Subtle 1" w:semiHidden="1" w:unhideWhenUsed="1"/>
     <w:lsdException w:name="Table Subtle 2" w:semiHidden="1" w:unhideWhenUsed="1"/>
     <w:lsdException w:name="Table Web 1" w:semiHidden="1" w:unhideWhenUsed="1"/>
+    <w:lsdException w:name="Table Web 2" w:semiHidden="1" w:unhideWhenUsed="1"/>
+    <w:lsdException w:name="Table Web 3" w:semiHidden="1" w:unhideWhenUsed="1"/>
     <w:lsdException w:name="Balloon Text" w:semiHidden="1" w:unhideWhenUsed="1"/>
     <w:lsdException w:name="Table Grid" w:uiPriority="39"/>
     <w:lsdException w:name="Table Theme" w:semiHidden="1" w:unhideWhenUsed="1"/>
@@ -3374,11 +3926,6 @@
     <w:lsdException w:name="List Table 5 Dark Accent 6" w:uiPriority="50"/>
     <w:lsdException w:name="List Table 6 Colorful Accent 6" w:uiPriority="51"/>
     <w:lsdException w:name="List Table 7 Colorful Accent 6" w:uiPriority="52"/>
-    <w:lsdException w:name="Mention" w:semiHidden="1" w:unhideWhenUsed="1"/>
-    <w:lsdException w:name="Smart Hyperlink" w:semiHidden="1" w:unhideWhenUsed="1"/>
-    <w:lsdException w:name="Hashtag" w:semiHidden="1" w:unhideWhenUsed="1"/>
-    <w:lsdException w:name="Unresolved Mention" w:semiHidden="1" w:unhideWhenUsed="1"/>
-    <w:lsdException w:name="Smart Link" w:semiHidden="1" w:unhideWhenUsed="1"/>
   </w:latentStyles>
   <w:style w:type="paragraph" w:default="1" w:styleId="a">
     <w:name w:val="Normal"/>
@@ -3734,6 +4281,25 @@
       <w:szCs w:val="18"/>
     </w:rPr>
   </w:style>
+  <w:style w:type="paragraph" w:styleId="af0">
+    <w:name w:val="caption"/>
+    <w:basedOn w:val="a"/>
+    <w:next w:val="a"/>
+    <w:uiPriority w:val="35"/>
+    <w:unhideWhenUsed/>
+    <w:qFormat/>
+    <w:rsid w:val="006C00C5"/>
+    <w:pPr>
+      <w:spacing w:line="240" w:lineRule="auto"/>
+    </w:pPr>
+    <w:rPr>
+      <w:i/>
+      <w:iCs/>
+      <w:color w:val="44546A" w:themeColor="text2"/>
+      <w:sz w:val="18"/>
+      <w:szCs w:val="18"/>
+    </w:rPr>
+  </w:style>
 </w:styles>
 </file>
 
@@ -4037,7 +4603,7 @@
 </file>
 
 <file path=customXml/itemProps1.xml><?xml version="1.0" encoding="utf-8"?>
-<ds:datastoreItem xmlns:ds="http://schemas.openxmlformats.org/officeDocument/2006/customXml" ds:itemID="{D94C65F0-46B2-4C46-B962-9728E3F019D8}">
+<ds:datastoreItem xmlns:ds="http://schemas.openxmlformats.org/officeDocument/2006/customXml" ds:itemID="{29FAEC92-980D-4C5A-9C8A-0F7A9ADABE48}">
   <ds:schemaRefs>
     <ds:schemaRef ds:uri="http://schemas.openxmlformats.org/officeDocument/2006/bibliography"/>
   </ds:schemaRefs>

</xml_diff>

<commit_message>
PDF: Add Chapter 4
</commit_message>
<xml_diff>
--- a/Глава 4 - тестирование и апробация.docx
+++ b/Глава 4 - тестирование и апробация.docx
@@ -90,7 +90,15 @@
         <w:t>итм выбран по причине</w:t>
       </w:r>
       <w:r>
-        <w:t xml:space="preserve"> его высокой стойкости, сочетающейся с существованием достаточно легковесных реализаций. Впрочем, предложенным способом может быть протестирован любой криптоалгоритм.</w:t>
+        <w:t xml:space="preserve"> его высокой стойкости, сочетающейся с существованием достаточно легковесных реализаций. Впрочем, предложенным способом может быть протестирован любой </w:t>
+      </w:r>
+      <w:proofErr w:type="spellStart"/>
+      <w:r>
+        <w:t>криптоалгоритм</w:t>
+      </w:r>
+      <w:proofErr w:type="spellEnd"/>
+      <w:r>
+        <w:t>.</w:t>
       </w:r>
     </w:p>
     <w:p>
@@ -277,7 +285,15 @@
         <w:t xml:space="preserve">. На её основе может быть создана ассемблерная реализация. Причем тестировать ее можно с использованием того же окружения С/С++. В этом случае необходимо использовать </w:t>
       </w:r>
       <w:r>
-        <w:t>массив чисел – опкодов процессорных команд</w:t>
+        <w:t xml:space="preserve">массив чисел – </w:t>
+      </w:r>
+      <w:proofErr w:type="spellStart"/>
+      <w:r>
+        <w:t>опкодов</w:t>
+      </w:r>
+      <w:proofErr w:type="spellEnd"/>
+      <w:r>
+        <w:t xml:space="preserve"> процессорных команд</w:t>
       </w:r>
       <w:r>
         <w:t>.</w:t>
@@ -508,7 +524,15 @@
         <w:ind w:firstLine="709"/>
       </w:pPr>
       <w:r>
-        <w:t>Необходимо принимать меры, предотвращающие «заоптимизирование» вызовов тестируемых функций</w:t>
+        <w:t>Необходимо принимать меры, предотвращающие «</w:t>
+      </w:r>
+      <w:proofErr w:type="spellStart"/>
+      <w:r>
+        <w:t>заоптимизирование</w:t>
+      </w:r>
+      <w:proofErr w:type="spellEnd"/>
+      <w:r>
+        <w:t>» вызовов тестируемых функций</w:t>
       </w:r>
       <w:r>
         <w:t>, работающих «вхолостую»</w:t>
@@ -530,7 +554,15 @@
         <w:spacing w:after="0" w:line="360" w:lineRule="auto"/>
       </w:pPr>
       <w:r>
-        <w:t xml:space="preserve">Есть специальный контрольный байт, значение которого обновляется при каждом шифровании (увеличивается на значение первого байта шифротекста). </w:t>
+        <w:t xml:space="preserve">Есть специальный контрольный байт, значение которого обновляется при каждом шифровании (увеличивается на значение первого байта </w:t>
+      </w:r>
+      <w:proofErr w:type="spellStart"/>
+      <w:r>
+        <w:t>шифротекста</w:t>
+      </w:r>
+      <w:proofErr w:type="spellEnd"/>
+      <w:r>
+        <w:t xml:space="preserve">). </w:t>
       </w:r>
       <w:r>
         <w:lastRenderedPageBreak/>
@@ -573,13 +605,30 @@
         <w:ind w:firstLine="709"/>
       </w:pPr>
       <w:r>
-        <w:t xml:space="preserve">Еще одна особенность тестирования в том, что при большом количестве вызовов одной и той же функции подряд время ее исполнения уменьшается. Причина такого поведения не вполне ясна, возможно это связано с </w:t>
-      </w:r>
-      <w:r>
-        <w:t>увеличением выделяемой доли процессорного времени</w:t>
-      </w:r>
-      <w:r>
-        <w:t xml:space="preserve">. Этот эффект оказывает влияние на результаты тестирования, причем чем больше объем данных, тем это влияние сильнее. </w:t>
+        <w:t xml:space="preserve">Еще одна особенность тестирования в том, что при большом количестве вызовов одной и той же функции подряд время ее исполнения уменьшается. </w:t>
+      </w:r>
+      <w:r>
+        <w:t>Возможно, это связано с тем, что</w:t>
+      </w:r>
+      <w:r>
+        <w:t xml:space="preserve"> </w:t>
+      </w:r>
+      <w:r>
+        <w:rPr>
+          <w:lang w:val="en-US"/>
+        </w:rPr>
+        <w:t>Windows</w:t>
+      </w:r>
+      <w:r>
+        <w:t xml:space="preserve"> </w:t>
+      </w:r>
+      <w:r>
+        <w:t>требуется время, чтобы предоставить все требуемые ресурсы.</w:t>
+      </w:r>
+      <w:bookmarkStart w:id="0" w:name="_GoBack"/>
+      <w:bookmarkEnd w:id="0"/>
+      <w:r>
+        <w:t xml:space="preserve"> Этот эффект оказывает влияние на результаты тестирования, причем чем больше объем данных, тем это влияние сильнее. </w:t>
       </w:r>
       <w:r>
         <w:t>Учесть его влияние не представляется возможным. К счастью, в данном тестировании его влияние не так велико, как могло бы быть, поскольку</w:t>
@@ -702,7 +751,15 @@
         </m:r>
       </m:oMath>
       <w:r>
-        <w:t xml:space="preserve">. Наконец, вычисляется итоговые значения </w:t>
+        <w:t>. Наконец, вычисляется итоговые з</w:t>
+      </w:r>
+      <w:proofErr w:type="spellStart"/>
+      <w:r>
+        <w:t>начения</w:t>
+      </w:r>
+      <w:proofErr w:type="spellEnd"/>
+      <w:r>
+        <w:t xml:space="preserve"> </w:t>
       </w:r>
       <m:oMath>
         <m:r>
@@ -726,8 +783,13 @@
       <w:r>
         <w:t>. Это и будут пропускная способность и зад</w:t>
       </w:r>
-      <w:r>
-        <w:t>ержка алгоритма, соответственно</w:t>
+      <w:proofErr w:type="spellStart"/>
+      <w:r>
+        <w:t>ержка</w:t>
+      </w:r>
+      <w:proofErr w:type="spellEnd"/>
+      <w:r>
+        <w:t xml:space="preserve"> алгоритма, соответственно</w:t>
       </w:r>
       <w:r>
         <w:t xml:space="preserve">. </w:t>
@@ -1040,7 +1102,15 @@
     <w:p>
       <w:r>
         <w:tab/>
-        <w:t>Полученные данные (временнОй ряд 1) для каждой из трех реализаций приводится на рис. 1</w:t>
+        <w:t>Полученные данные (</w:t>
+      </w:r>
+      <w:proofErr w:type="spellStart"/>
+      <w:r>
+        <w:t>временнОй</w:t>
+      </w:r>
+      <w:proofErr w:type="spellEnd"/>
+      <w:r>
+        <w:t xml:space="preserve"> ряд 1) для каждой из трех реализаций приводится на рис. 1</w:t>
       </w:r>
       <w:r>
         <w:t>-3</w:t>
@@ -1055,10 +1125,7 @@
         <w:t xml:space="preserve">Можно видеть, что точки весьма хорошо ложатся на прямую, как и следовало ожидать. В реализациях 1 и 2 первый тест первой серии занимает больше времени, чем следует из теоретической модели. </w:t>
       </w:r>
       <w:r>
-        <w:t>Возможно, это</w:t>
-      </w:r>
-      <w:r>
-        <w:t xml:space="preserve"> связано с тем, что</w:t>
+        <w:t>Возможно, это связано с тем, что</w:t>
       </w:r>
       <w:r>
         <w:t xml:space="preserve"> </w:t>
@@ -1075,8 +1142,6 @@
       <w:r>
         <w:t>требуется время, чтобы предоставить все требуемые ресурсы.</w:t>
       </w:r>
-      <w:bookmarkStart w:id="0" w:name="_GoBack"/>
-      <w:bookmarkEnd w:id="0"/>
     </w:p>
     <w:p>
       <w:pPr>
@@ -1251,27 +1316,14 @@
       <w:r>
         <w:t xml:space="preserve"> </w:t>
       </w:r>
-      <w:r>
-        <w:fldChar w:fldCharType="begin"/>
-      </w:r>
-      <w:r>
-        <w:instrText xml:space="preserve"> SEQ Рисунок \* ARABIC </w:instrText>
-      </w:r>
-      <w:r>
-        <w:fldChar w:fldCharType="separate"/>
-      </w:r>
-      <w:r>
-        <w:rPr>
-          <w:noProof/>
-        </w:rPr>
-        <w:t>2</w:t>
-      </w:r>
-      <w:r>
-        <w:rPr>
-          <w:noProof/>
-        </w:rPr>
-        <w:fldChar w:fldCharType="end"/>
-      </w:r>
+      <w:fldSimple w:instr=" SEQ Рисунок \* ARABIC ">
+        <w:r>
+          <w:rPr>
+            <w:noProof/>
+          </w:rPr>
+          <w:t>2</w:t>
+        </w:r>
+      </w:fldSimple>
     </w:p>
     <w:p>
       <w:pPr>
@@ -1340,27 +1392,14 @@
       <w:r>
         <w:t xml:space="preserve"> </w:t>
       </w:r>
-      <w:r>
-        <w:fldChar w:fldCharType="begin"/>
-      </w:r>
-      <w:r>
-        <w:instrText xml:space="preserve"> SEQ Рисунок \* ARABIC </w:instrText>
-      </w:r>
-      <w:r>
-        <w:fldChar w:fldCharType="separate"/>
-      </w:r>
-      <w:r>
-        <w:rPr>
-          <w:noProof/>
-        </w:rPr>
-        <w:t>3</w:t>
-      </w:r>
-      <w:r>
-        <w:rPr>
-          <w:noProof/>
-        </w:rPr>
-        <w:fldChar w:fldCharType="end"/>
-      </w:r>
+      <w:fldSimple w:instr=" SEQ Рисунок \* ARABIC ">
+        <w:r>
+          <w:rPr>
+            <w:noProof/>
+          </w:rPr>
+          <w:t>3</w:t>
+        </w:r>
+      </w:fldSimple>
     </w:p>
     <w:p>
       <w:pPr>
@@ -1429,27 +1468,14 @@
       <w:r>
         <w:t xml:space="preserve"> </w:t>
       </w:r>
-      <w:r>
-        <w:fldChar w:fldCharType="begin"/>
-      </w:r>
-      <w:r>
-        <w:instrText xml:space="preserve"> SEQ Рисунок \* ARABIC </w:instrText>
-      </w:r>
-      <w:r>
-        <w:fldChar w:fldCharType="separate"/>
-      </w:r>
-      <w:r>
-        <w:rPr>
-          <w:noProof/>
-        </w:rPr>
-        <w:t>4</w:t>
-      </w:r>
-      <w:r>
-        <w:rPr>
-          <w:noProof/>
-        </w:rPr>
-        <w:fldChar w:fldCharType="end"/>
-      </w:r>
+      <w:fldSimple w:instr=" SEQ Рисунок \* ARABIC ">
+        <w:r>
+          <w:rPr>
+            <w:noProof/>
+          </w:rPr>
+          <w:t>4</w:t>
+        </w:r>
+      </w:fldSimple>
     </w:p>
     <w:p/>
     <w:p/>
@@ -1462,7 +1488,15 @@
         <w:t xml:space="preserve">.6 </w:t>
       </w:r>
       <w:r>
-        <w:t xml:space="preserve">Кб). Дальнейшее увеличение представляется нецелесообразным, так как низкоресурсные устройства </w:t>
+        <w:t xml:space="preserve">Кб). Дальнейшее увеличение представляется нецелесообразным, так как </w:t>
+      </w:r>
+      <w:proofErr w:type="spellStart"/>
+      <w:r>
+        <w:t>низкоресурсные</w:t>
+      </w:r>
+      <w:proofErr w:type="spellEnd"/>
+      <w:r>
+        <w:t xml:space="preserve"> устройства </w:t>
       </w:r>
       <w:r>
         <w:t xml:space="preserve">обычно </w:t>
@@ -4610,7 +4644,7 @@
 </file>
 
 <file path=customXml/itemProps1.xml><?xml version="1.0" encoding="utf-8"?>
-<ds:datastoreItem xmlns:ds="http://schemas.openxmlformats.org/officeDocument/2006/customXml" ds:itemID="{924A5357-DF54-4581-8E63-43C0F1D6C52A}">
+<ds:datastoreItem xmlns:ds="http://schemas.openxmlformats.org/officeDocument/2006/customXml" ds:itemID="{9087793E-90CD-4BEC-92E9-C9C7D8A3513E}">
   <ds:schemaRefs>
     <ds:schemaRef ds:uri="http://schemas.openxmlformats.org/officeDocument/2006/bibliography"/>
   </ds:schemaRefs>

</xml_diff>